<commit_message>
Doc: Se realizaron el seguimiento de los dos primeros riesgos en el seguimiento de riesgos
</commit_message>
<xml_diff>
--- a/2. Etapa de elaboración/Iteración 1/Plan de calidad/Gestión de Riesgos/Seguimiento de Riesgos_Vesta Risk Manager_T-Code.docx
+++ b/2. Etapa de elaboración/Iteración 1/Plan de calidad/Gestión de Riesgos/Seguimiento de Riesgos_Vesta Risk Manager_T-Code.docx
@@ -877,7 +877,7 @@
       <w:r>
         <w:fldChar w:fldCharType="separate"/>
       </w:r>
-      <w:hyperlink w:anchor="_Toc177982153" w:history="1">
+      <w:hyperlink w:anchor="_Toc177983655" w:history="1">
         <w:r>
           <w:rPr>
             <w:rStyle w:val="Hipervnculo"/>
@@ -904,7 +904,7 @@
             <w:noProof/>
             <w:webHidden/>
           </w:rPr>
-          <w:instrText xml:space="preserve"> PAGEREF _Toc177982153 \h </w:instrText>
+          <w:instrText xml:space="preserve"> PAGEREF _Toc177983655 \h </w:instrText>
         </w:r>
         <w:r>
           <w:rPr>
@@ -950,7 +950,7 @@
           <w14:ligatures w14:val="standardContextual"/>
         </w:rPr>
       </w:pPr>
-      <w:hyperlink w:anchor="_Toc177982154" w:history="1">
+      <w:hyperlink w:anchor="_Toc177983656" w:history="1">
         <w:r>
           <w:rPr>
             <w:rStyle w:val="Hipervnculo"/>
@@ -977,7 +977,7 @@
             <w:noProof/>
             <w:webHidden/>
           </w:rPr>
-          <w:instrText xml:space="preserve"> PAGEREF _Toc177982154 \h </w:instrText>
+          <w:instrText xml:space="preserve"> PAGEREF _Toc177983656 \h </w:instrText>
         </w:r>
         <w:r>
           <w:rPr>
@@ -1023,7 +1023,7 @@
           <w14:ligatures w14:val="standardContextual"/>
         </w:rPr>
       </w:pPr>
-      <w:hyperlink w:anchor="_Toc177982155" w:history="1">
+      <w:hyperlink w:anchor="_Toc177983657" w:history="1">
         <w:r>
           <w:rPr>
             <w:rStyle w:val="Hipervnculo"/>
@@ -1050,7 +1050,7 @@
             <w:noProof/>
             <w:webHidden/>
           </w:rPr>
-          <w:instrText xml:space="preserve"> PAGEREF _Toc177982155 \h </w:instrText>
+          <w:instrText xml:space="preserve"> PAGEREF _Toc177983657 \h </w:instrText>
         </w:r>
         <w:r>
           <w:rPr>
@@ -1096,7 +1096,7 @@
           <w14:ligatures w14:val="standardContextual"/>
         </w:rPr>
       </w:pPr>
-      <w:hyperlink w:anchor="_Toc177982156" w:history="1">
+      <w:hyperlink w:anchor="_Toc177983658" w:history="1">
         <w:r>
           <w:rPr>
             <w:rStyle w:val="Hipervnculo"/>
@@ -1123,7 +1123,7 @@
             <w:noProof/>
             <w:webHidden/>
           </w:rPr>
-          <w:instrText xml:space="preserve"> PAGEREF _Toc177982156 \h </w:instrText>
+          <w:instrText xml:space="preserve"> PAGEREF _Toc177983658 \h </w:instrText>
         </w:r>
         <w:r>
           <w:rPr>
@@ -1169,7 +1169,7 @@
           <w14:ligatures w14:val="standardContextual"/>
         </w:rPr>
       </w:pPr>
-      <w:hyperlink w:anchor="_Toc177982157" w:history="1">
+      <w:hyperlink w:anchor="_Toc177983659" w:history="1">
         <w:r>
           <w:rPr>
             <w:rStyle w:val="Hipervnculo"/>
@@ -1196,7 +1196,7 @@
             <w:noProof/>
             <w:webHidden/>
           </w:rPr>
-          <w:instrText xml:space="preserve"> PAGEREF _Toc177982157 \h </w:instrText>
+          <w:instrText xml:space="preserve"> PAGEREF _Toc177983659 \h </w:instrText>
         </w:r>
         <w:r>
           <w:rPr>
@@ -1242,7 +1242,7 @@
           <w14:ligatures w14:val="standardContextual"/>
         </w:rPr>
       </w:pPr>
-      <w:hyperlink w:anchor="_Toc177982158" w:history="1">
+      <w:hyperlink w:anchor="_Toc177983660" w:history="1">
         <w:r>
           <w:rPr>
             <w:rStyle w:val="Hipervnculo"/>
@@ -1269,7 +1269,7 @@
             <w:noProof/>
             <w:webHidden/>
           </w:rPr>
-          <w:instrText xml:space="preserve"> PAGEREF _Toc177982158 \h </w:instrText>
+          <w:instrText xml:space="preserve"> PAGEREF _Toc177983660 \h </w:instrText>
         </w:r>
         <w:r>
           <w:rPr>
@@ -1315,7 +1315,7 @@
           <w14:ligatures w14:val="standardContextual"/>
         </w:rPr>
       </w:pPr>
-      <w:hyperlink w:anchor="_Toc177982159" w:history="1">
+      <w:hyperlink w:anchor="_Toc177983661" w:history="1">
         <w:r>
           <w:rPr>
             <w:rStyle w:val="Hipervnculo"/>
@@ -1342,7 +1342,7 @@
             <w:noProof/>
             <w:webHidden/>
           </w:rPr>
-          <w:instrText xml:space="preserve"> PAGEREF _Toc177982159 \h </w:instrText>
+          <w:instrText xml:space="preserve"> PAGEREF _Toc177983661 \h </w:instrText>
         </w:r>
         <w:r>
           <w:rPr>
@@ -1363,6 +1363,517 @@
             <w:webHidden/>
           </w:rPr>
           <w:t>5</w:t>
+        </w:r>
+        <w:r>
+          <w:rPr>
+            <w:noProof/>
+            <w:webHidden/>
+          </w:rPr>
+          <w:fldChar w:fldCharType="end"/>
+        </w:r>
+      </w:hyperlink>
+    </w:p>
+    <w:p>
+      <w:pPr>
+        <w:pStyle w:val="TDC1"/>
+        <w:rPr>
+          <w:rFonts w:asciiTheme="minorHAnsi" w:eastAsiaTheme="minorEastAsia" w:hAnsiTheme="minorHAnsi" w:cstheme="minorBidi"/>
+          <w:b w:val="0"/>
+          <w:bCs w:val="0"/>
+          <w:noProof/>
+          <w:kern w:val="2"/>
+          <w:sz w:val="24"/>
+          <w:szCs w:val="24"/>
+          <w:lang w:val="es-AR" w:eastAsia="es-AR"/>
+          <w14:ligatures w14:val="standardContextual"/>
+        </w:rPr>
+      </w:pPr>
+      <w:hyperlink w:anchor="_Toc177983662" w:history="1">
+        <w:r>
+          <w:rPr>
+            <w:rStyle w:val="Hipervnculo"/>
+            <w:noProof/>
+          </w:rPr>
+          <w:t>Riesgo 03:</w:t>
+        </w:r>
+        <w:r>
+          <w:rPr>
+            <w:noProof/>
+            <w:webHidden/>
+          </w:rPr>
+          <w:tab/>
+        </w:r>
+        <w:r>
+          <w:rPr>
+            <w:noProof/>
+            <w:webHidden/>
+          </w:rPr>
+          <w:fldChar w:fldCharType="begin"/>
+        </w:r>
+        <w:r>
+          <w:rPr>
+            <w:noProof/>
+            <w:webHidden/>
+          </w:rPr>
+          <w:instrText xml:space="preserve"> PAGEREF _Toc177983662 \h </w:instrText>
+        </w:r>
+        <w:r>
+          <w:rPr>
+            <w:noProof/>
+            <w:webHidden/>
+          </w:rPr>
+        </w:r>
+        <w:r>
+          <w:rPr>
+            <w:noProof/>
+            <w:webHidden/>
+          </w:rPr>
+          <w:fldChar w:fldCharType="separate"/>
+        </w:r>
+        <w:r>
+          <w:rPr>
+            <w:noProof/>
+            <w:webHidden/>
+          </w:rPr>
+          <w:t>6</w:t>
+        </w:r>
+        <w:r>
+          <w:rPr>
+            <w:noProof/>
+            <w:webHidden/>
+          </w:rPr>
+          <w:fldChar w:fldCharType="end"/>
+        </w:r>
+      </w:hyperlink>
+    </w:p>
+    <w:p>
+      <w:pPr>
+        <w:pStyle w:val="TDC1"/>
+        <w:rPr>
+          <w:rFonts w:asciiTheme="minorHAnsi" w:eastAsiaTheme="minorEastAsia" w:hAnsiTheme="minorHAnsi" w:cstheme="minorBidi"/>
+          <w:b w:val="0"/>
+          <w:bCs w:val="0"/>
+          <w:noProof/>
+          <w:kern w:val="2"/>
+          <w:sz w:val="24"/>
+          <w:szCs w:val="24"/>
+          <w:lang w:val="es-AR" w:eastAsia="es-AR"/>
+          <w14:ligatures w14:val="standardContextual"/>
+        </w:rPr>
+      </w:pPr>
+      <w:hyperlink w:anchor="_Toc177983663" w:history="1">
+        <w:r>
+          <w:rPr>
+            <w:rStyle w:val="Hipervnculo"/>
+            <w:noProof/>
+          </w:rPr>
+          <w:t>Leyenda</w:t>
+        </w:r>
+        <w:r>
+          <w:rPr>
+            <w:noProof/>
+            <w:webHidden/>
+          </w:rPr>
+          <w:tab/>
+        </w:r>
+        <w:r>
+          <w:rPr>
+            <w:noProof/>
+            <w:webHidden/>
+          </w:rPr>
+          <w:fldChar w:fldCharType="begin"/>
+        </w:r>
+        <w:r>
+          <w:rPr>
+            <w:noProof/>
+            <w:webHidden/>
+          </w:rPr>
+          <w:instrText xml:space="preserve"> PAGEREF _Toc177983663 \h </w:instrText>
+        </w:r>
+        <w:r>
+          <w:rPr>
+            <w:noProof/>
+            <w:webHidden/>
+          </w:rPr>
+        </w:r>
+        <w:r>
+          <w:rPr>
+            <w:noProof/>
+            <w:webHidden/>
+          </w:rPr>
+          <w:fldChar w:fldCharType="separate"/>
+        </w:r>
+        <w:r>
+          <w:rPr>
+            <w:noProof/>
+            <w:webHidden/>
+          </w:rPr>
+          <w:t>6</w:t>
+        </w:r>
+        <w:r>
+          <w:rPr>
+            <w:noProof/>
+            <w:webHidden/>
+          </w:rPr>
+          <w:fldChar w:fldCharType="end"/>
+        </w:r>
+      </w:hyperlink>
+    </w:p>
+    <w:p>
+      <w:pPr>
+        <w:pStyle w:val="TDC1"/>
+        <w:rPr>
+          <w:rFonts w:asciiTheme="minorHAnsi" w:eastAsiaTheme="minorEastAsia" w:hAnsiTheme="minorHAnsi" w:cstheme="minorBidi"/>
+          <w:b w:val="0"/>
+          <w:bCs w:val="0"/>
+          <w:noProof/>
+          <w:kern w:val="2"/>
+          <w:sz w:val="24"/>
+          <w:szCs w:val="24"/>
+          <w:lang w:val="es-AR" w:eastAsia="es-AR"/>
+          <w14:ligatures w14:val="standardContextual"/>
+        </w:rPr>
+      </w:pPr>
+      <w:hyperlink w:anchor="_Toc177983664" w:history="1">
+        <w:r>
+          <w:rPr>
+            <w:rStyle w:val="Hipervnculo"/>
+            <w:noProof/>
+          </w:rPr>
+          <w:t>Referencia RK03</w:t>
+        </w:r>
+        <w:r>
+          <w:rPr>
+            <w:noProof/>
+            <w:webHidden/>
+          </w:rPr>
+          <w:tab/>
+        </w:r>
+        <w:r>
+          <w:rPr>
+            <w:noProof/>
+            <w:webHidden/>
+          </w:rPr>
+          <w:fldChar w:fldCharType="begin"/>
+        </w:r>
+        <w:r>
+          <w:rPr>
+            <w:noProof/>
+            <w:webHidden/>
+          </w:rPr>
+          <w:instrText xml:space="preserve"> PAGEREF _Toc177983664 \h </w:instrText>
+        </w:r>
+        <w:r>
+          <w:rPr>
+            <w:noProof/>
+            <w:webHidden/>
+          </w:rPr>
+        </w:r>
+        <w:r>
+          <w:rPr>
+            <w:noProof/>
+            <w:webHidden/>
+          </w:rPr>
+          <w:fldChar w:fldCharType="separate"/>
+        </w:r>
+        <w:r>
+          <w:rPr>
+            <w:noProof/>
+            <w:webHidden/>
+          </w:rPr>
+          <w:t>7</w:t>
+        </w:r>
+        <w:r>
+          <w:rPr>
+            <w:noProof/>
+            <w:webHidden/>
+          </w:rPr>
+          <w:fldChar w:fldCharType="end"/>
+        </w:r>
+      </w:hyperlink>
+    </w:p>
+    <w:p>
+      <w:pPr>
+        <w:pStyle w:val="TDC2"/>
+        <w:rPr>
+          <w:rFonts w:asciiTheme="minorHAnsi" w:eastAsiaTheme="minorEastAsia" w:hAnsiTheme="minorHAnsi" w:cstheme="minorBidi"/>
+          <w:i w:val="0"/>
+          <w:iCs w:val="0"/>
+          <w:noProof/>
+          <w:kern w:val="2"/>
+          <w:sz w:val="24"/>
+          <w:szCs w:val="24"/>
+          <w:lang w:val="es-AR" w:eastAsia="es-AR"/>
+          <w14:ligatures w14:val="standardContextual"/>
+        </w:rPr>
+      </w:pPr>
+      <w:hyperlink w:anchor="_Toc177983665" w:history="1">
+        <w:r>
+          <w:rPr>
+            <w:rStyle w:val="Hipervnculo"/>
+            <w:noProof/>
+          </w:rPr>
+          <w:t>Identificación</w:t>
+        </w:r>
+        <w:r>
+          <w:rPr>
+            <w:noProof/>
+            <w:webHidden/>
+          </w:rPr>
+          <w:tab/>
+        </w:r>
+        <w:r>
+          <w:rPr>
+            <w:noProof/>
+            <w:webHidden/>
+          </w:rPr>
+          <w:fldChar w:fldCharType="begin"/>
+        </w:r>
+        <w:r>
+          <w:rPr>
+            <w:noProof/>
+            <w:webHidden/>
+          </w:rPr>
+          <w:instrText xml:space="preserve"> PAGEREF _Toc177983665 \h </w:instrText>
+        </w:r>
+        <w:r>
+          <w:rPr>
+            <w:noProof/>
+            <w:webHidden/>
+          </w:rPr>
+        </w:r>
+        <w:r>
+          <w:rPr>
+            <w:noProof/>
+            <w:webHidden/>
+          </w:rPr>
+          <w:fldChar w:fldCharType="separate"/>
+        </w:r>
+        <w:r>
+          <w:rPr>
+            <w:noProof/>
+            <w:webHidden/>
+          </w:rPr>
+          <w:t>7</w:t>
+        </w:r>
+        <w:r>
+          <w:rPr>
+            <w:noProof/>
+            <w:webHidden/>
+          </w:rPr>
+          <w:fldChar w:fldCharType="end"/>
+        </w:r>
+      </w:hyperlink>
+    </w:p>
+    <w:p>
+      <w:pPr>
+        <w:pStyle w:val="TDC2"/>
+        <w:rPr>
+          <w:rFonts w:asciiTheme="minorHAnsi" w:eastAsiaTheme="minorEastAsia" w:hAnsiTheme="minorHAnsi" w:cstheme="minorBidi"/>
+          <w:i w:val="0"/>
+          <w:iCs w:val="0"/>
+          <w:noProof/>
+          <w:kern w:val="2"/>
+          <w:sz w:val="24"/>
+          <w:szCs w:val="24"/>
+          <w:lang w:val="es-AR" w:eastAsia="es-AR"/>
+          <w14:ligatures w14:val="standardContextual"/>
+        </w:rPr>
+      </w:pPr>
+      <w:hyperlink w:anchor="_Toc177983666" w:history="1">
+        <w:r>
+          <w:rPr>
+            <w:rStyle w:val="Hipervnculo"/>
+            <w:noProof/>
+          </w:rPr>
+          <w:t>Análisis</w:t>
+        </w:r>
+        <w:r>
+          <w:rPr>
+            <w:noProof/>
+            <w:webHidden/>
+          </w:rPr>
+          <w:tab/>
+        </w:r>
+        <w:r>
+          <w:rPr>
+            <w:noProof/>
+            <w:webHidden/>
+          </w:rPr>
+          <w:fldChar w:fldCharType="begin"/>
+        </w:r>
+        <w:r>
+          <w:rPr>
+            <w:noProof/>
+            <w:webHidden/>
+          </w:rPr>
+          <w:instrText xml:space="preserve"> PAGEREF _Toc177983666 \h </w:instrText>
+        </w:r>
+        <w:r>
+          <w:rPr>
+            <w:noProof/>
+            <w:webHidden/>
+          </w:rPr>
+        </w:r>
+        <w:r>
+          <w:rPr>
+            <w:noProof/>
+            <w:webHidden/>
+          </w:rPr>
+          <w:fldChar w:fldCharType="separate"/>
+        </w:r>
+        <w:r>
+          <w:rPr>
+            <w:noProof/>
+            <w:webHidden/>
+          </w:rPr>
+          <w:t>7</w:t>
+        </w:r>
+        <w:r>
+          <w:rPr>
+            <w:noProof/>
+            <w:webHidden/>
+          </w:rPr>
+          <w:fldChar w:fldCharType="end"/>
+        </w:r>
+      </w:hyperlink>
+    </w:p>
+    <w:p>
+      <w:pPr>
+        <w:pStyle w:val="TDC2"/>
+        <w:rPr>
+          <w:rFonts w:asciiTheme="minorHAnsi" w:eastAsiaTheme="minorEastAsia" w:hAnsiTheme="minorHAnsi" w:cstheme="minorBidi"/>
+          <w:i w:val="0"/>
+          <w:iCs w:val="0"/>
+          <w:noProof/>
+          <w:kern w:val="2"/>
+          <w:sz w:val="24"/>
+          <w:szCs w:val="24"/>
+          <w:lang w:val="es-AR" w:eastAsia="es-AR"/>
+          <w14:ligatures w14:val="standardContextual"/>
+        </w:rPr>
+      </w:pPr>
+      <w:hyperlink w:anchor="_Toc177983667" w:history="1">
+        <w:r>
+          <w:rPr>
+            <w:rStyle w:val="Hipervnculo"/>
+            <w:noProof/>
+          </w:rPr>
+          <w:t>Plan de Riesgos</w:t>
+        </w:r>
+        <w:r>
+          <w:rPr>
+            <w:noProof/>
+            <w:webHidden/>
+          </w:rPr>
+          <w:tab/>
+        </w:r>
+        <w:r>
+          <w:rPr>
+            <w:noProof/>
+            <w:webHidden/>
+          </w:rPr>
+          <w:fldChar w:fldCharType="begin"/>
+        </w:r>
+        <w:r>
+          <w:rPr>
+            <w:noProof/>
+            <w:webHidden/>
+          </w:rPr>
+          <w:instrText xml:space="preserve"> PAGEREF _Toc177983667 \h </w:instrText>
+        </w:r>
+        <w:r>
+          <w:rPr>
+            <w:noProof/>
+            <w:webHidden/>
+          </w:rPr>
+        </w:r>
+        <w:r>
+          <w:rPr>
+            <w:noProof/>
+            <w:webHidden/>
+          </w:rPr>
+          <w:fldChar w:fldCharType="separate"/>
+        </w:r>
+        <w:r>
+          <w:rPr>
+            <w:noProof/>
+            <w:webHidden/>
+          </w:rPr>
+          <w:t>7</w:t>
+        </w:r>
+        <w:r>
+          <w:rPr>
+            <w:noProof/>
+            <w:webHidden/>
+          </w:rPr>
+          <w:fldChar w:fldCharType="end"/>
+        </w:r>
+      </w:hyperlink>
+    </w:p>
+    <w:p>
+      <w:pPr>
+        <w:pStyle w:val="TDC2"/>
+        <w:rPr>
+          <w:rFonts w:asciiTheme="minorHAnsi" w:eastAsiaTheme="minorEastAsia" w:hAnsiTheme="minorHAnsi" w:cstheme="minorBidi"/>
+          <w:i w:val="0"/>
+          <w:iCs w:val="0"/>
+          <w:noProof/>
+          <w:kern w:val="2"/>
+          <w:sz w:val="24"/>
+          <w:szCs w:val="24"/>
+          <w:lang w:val="es-AR" w:eastAsia="es-AR"/>
+          <w14:ligatures w14:val="standardContextual"/>
+        </w:rPr>
+      </w:pPr>
+      <w:hyperlink w:anchor="_Toc177983668" w:history="1">
+        <w:r>
+          <w:rPr>
+            <w:rStyle w:val="Hipervnculo"/>
+            <w:noProof/>
+          </w:rPr>
+          <w:t>Seguimiento</w:t>
+        </w:r>
+        <w:r>
+          <w:rPr>
+            <w:noProof/>
+            <w:webHidden/>
+          </w:rPr>
+          <w:tab/>
+        </w:r>
+        <w:r>
+          <w:rPr>
+            <w:noProof/>
+            <w:webHidden/>
+          </w:rPr>
+          <w:fldChar w:fldCharType="begin"/>
+        </w:r>
+        <w:r>
+          <w:rPr>
+            <w:noProof/>
+            <w:webHidden/>
+          </w:rPr>
+          <w:instrText xml:space="preserve"> PAGEREF _Toc177983668 \h </w:instrText>
+        </w:r>
+        <w:r>
+          <w:rPr>
+            <w:noProof/>
+            <w:webHidden/>
+          </w:rPr>
+        </w:r>
+        <w:r>
+          <w:rPr>
+            <w:noProof/>
+            <w:webHidden/>
+          </w:rPr>
+          <w:fldChar w:fldCharType="separate"/>
+        </w:r>
+        <w:r>
+          <w:rPr>
+            <w:noProof/>
+            <w:webHidden/>
+          </w:rPr>
+          <w:t>7</w:t>
         </w:r>
         <w:r>
           <w:rPr>
@@ -1409,13 +1920,7 @@
         <w:t xml:space="preserve">FH = </w:t>
       </w:r>
       <w:r>
-        <w:t>Frey</w:t>
-      </w:r>
-      <w:r>
-        <w:t xml:space="preserve"> </w:t>
-      </w:r>
-      <w:r>
-        <w:t>Hugo</w:t>
+        <w:t>Frey Hugo</w:t>
       </w:r>
       <w:r>
         <w:t>.</w:t>
@@ -1425,7 +1930,7 @@
       <w:pPr>
         <w:pStyle w:val="PSI-Ttulo1"/>
       </w:pPr>
-      <w:bookmarkStart w:id="0" w:name="_Toc177982153"/>
+      <w:bookmarkStart w:id="0" w:name="_Toc177983655"/>
       <w:r>
         <w:t>Riesgo 0</w:t>
       </w:r>
@@ -1441,7 +1946,7 @@
       <w:pPr>
         <w:pStyle w:val="PSI-Ttulo1"/>
       </w:pPr>
-      <w:bookmarkStart w:id="1" w:name="_Toc177982154"/>
+      <w:bookmarkStart w:id="1" w:name="_Toc177983656"/>
       <w:r>
         <w:t>Leyenda</w:t>
       </w:r>
@@ -1462,8 +1967,8 @@
         <w:tblLook w:val="04A0" w:firstRow="1" w:lastRow="0" w:firstColumn="1" w:lastColumn="0" w:noHBand="0" w:noVBand="1"/>
       </w:tblPr>
       <w:tblGrid>
-        <w:gridCol w:w="2669"/>
-        <w:gridCol w:w="5468"/>
+        <w:gridCol w:w="2665"/>
+        <w:gridCol w:w="5472"/>
       </w:tblGrid>
       <w:tr>
         <w:tc>
@@ -1473,9 +1978,6 @@
             <w:vAlign w:val="center"/>
           </w:tcPr>
           <w:p>
-            <w:pPr>
-              <w:pStyle w:val="PSI-Normal"/>
-            </w:pPr>
             <w:r>
               <w:t>Número de Referencia</w:t>
             </w:r>
@@ -1501,9 +2003,6 @@
             <w:vAlign w:val="center"/>
           </w:tcPr>
           <w:p>
-            <w:pPr>
-              <w:pStyle w:val="PSI-Normal"/>
-            </w:pPr>
             <w:r>
               <w:t>Fecha de Identificación</w:t>
             </w:r>
@@ -1529,9 +2028,6 @@
             <w:vAlign w:val="center"/>
           </w:tcPr>
           <w:p>
-            <w:pPr>
-              <w:pStyle w:val="PSI-Normal"/>
-            </w:pPr>
             <w:r>
               <w:t>Etapa</w:t>
             </w:r>
@@ -1557,9 +2053,6 @@
             <w:vAlign w:val="center"/>
           </w:tcPr>
           <w:p>
-            <w:pPr>
-              <w:pStyle w:val="PSI-Normal"/>
-            </w:pPr>
             <w:r>
               <w:t>Nombre del Riesgo</w:t>
             </w:r>
@@ -1572,7 +2065,6 @@
           </w:tcPr>
           <w:p>
             <w:pPr>
-              <w:spacing w:before="0" w:line="240" w:lineRule="auto"/>
               <w:rPr>
                 <w:rFonts w:cs="Calibri"/>
                 <w:color w:val="000000"/>
@@ -1584,14 +2076,7 @@
                 <w:rFonts w:cs="Calibri"/>
                 <w:color w:val="000000"/>
               </w:rPr>
-              <w:t>Dado el escaso conocimiento de lenguaje de programación (php), podría ocurrir un desarrollo ineficiente y con errores, lo que conduciría a retrasos en el cronograma, baja calidad del código y posibles fallos en la funcionalidad del producto final</w:t>
-            </w:r>
-            <w:r>
-              <w:rPr>
-                <w:rFonts w:cs="Calibri"/>
-                <w:color w:val="000000"/>
-              </w:rPr>
-              <w:t>.</w:t>
+              <w:t>Dado el escaso conocimiento de lenguaje de programación (php), podría ocurrir un desarrollo ineficiente y con errores, lo que conduciría a retrasos en el cronograma, baja calidad del código y posibles fallos en la funcionalidad del producto final.</w:t>
             </w:r>
           </w:p>
         </w:tc>
@@ -1604,9 +2089,6 @@
             <w:vAlign w:val="center"/>
           </w:tcPr>
           <w:p>
-            <w:pPr>
-              <w:pStyle w:val="PSI-Normal"/>
-            </w:pPr>
             <w:r>
               <w:t>Categoría</w:t>
             </w:r>
@@ -1619,7 +2101,6 @@
           </w:tcPr>
           <w:p>
             <w:pPr>
-              <w:spacing w:before="0" w:line="240" w:lineRule="auto"/>
               <w:rPr>
                 <w:rFonts w:cs="Calibri"/>
                 <w:color w:val="000000"/>
@@ -1644,9 +2125,6 @@
             <w:vAlign w:val="center"/>
           </w:tcPr>
           <w:p>
-            <w:pPr>
-              <w:pStyle w:val="PSI-Normal"/>
-            </w:pPr>
             <w:r>
               <w:t>Descripción</w:t>
             </w:r>
@@ -1672,9 +2150,6 @@
             <w:vAlign w:val="center"/>
           </w:tcPr>
           <w:p>
-            <w:pPr>
-              <w:pStyle w:val="PSI-Normal"/>
-            </w:pPr>
             <w:r>
               <w:t>Impacto</w:t>
             </w:r>
@@ -1700,9 +2175,6 @@
             <w:vAlign w:val="center"/>
           </w:tcPr>
           <w:p>
-            <w:pPr>
-              <w:pStyle w:val="PSI-Normal"/>
-            </w:pPr>
             <w:r>
               <w:t>Probabilidad</w:t>
             </w:r>
@@ -1728,9 +2200,6 @@
             <w:vAlign w:val="center"/>
           </w:tcPr>
           <w:p>
-            <w:pPr>
-              <w:pStyle w:val="PSI-Normal"/>
-            </w:pPr>
             <w:r>
               <w:t>Factor</w:t>
             </w:r>
@@ -1756,9 +2225,6 @@
             <w:vAlign w:val="center"/>
           </w:tcPr>
           <w:p>
-            <w:pPr>
-              <w:pStyle w:val="PSI-Normal"/>
-            </w:pPr>
             <w:r>
               <w:t>Causas</w:t>
             </w:r>
@@ -1775,21 +2241,36 @@
                 <w:rFonts w:cs="Calibri"/>
                 <w:color w:val="000000"/>
               </w:rPr>
-              <w:t>E</w:t>
-            </w:r>
+              <w:t>El escaso conocimiento de lenguaje de programación (php) del equipo</w:t>
+            </w:r>
+          </w:p>
+        </w:tc>
+      </w:tr>
+      <w:tr>
+        <w:tc>
+          <w:tcPr>
+            <w:tcW w:w="2728" w:type="dxa"/>
+            <w:shd w:val="clear" w:color="auto" w:fill="8DB3E2"/>
+            <w:vAlign w:val="center"/>
+          </w:tcPr>
+          <w:p>
+            <w:r>
+              <w:t>Síntomas</w:t>
+            </w:r>
+          </w:p>
+        </w:tc>
+        <w:tc>
+          <w:tcPr>
+            <w:tcW w:w="5635" w:type="dxa"/>
+            <w:vAlign w:val="center"/>
+          </w:tcPr>
+          <w:p>
             <w:r>
               <w:rPr>
                 <w:rFonts w:cs="Calibri"/>
                 <w:color w:val="000000"/>
               </w:rPr>
-              <w:t>l escaso conocimiento de lenguaje de programación (php)</w:t>
-            </w:r>
-            <w:r>
-              <w:rPr>
-                <w:rFonts w:cs="Calibri"/>
-                <w:color w:val="000000"/>
-              </w:rPr>
-              <w:t xml:space="preserve"> del equipo</w:t>
+              <w:t>Retrasos en el cronograma, baja calidad del código y posibles fallos en la funcionalidad del producto final.</w:t>
             </w:r>
           </w:p>
         </w:tc>
@@ -1802,11 +2283,8 @@
             <w:vAlign w:val="center"/>
           </w:tcPr>
           <w:p>
-            <w:pPr>
-              <w:pStyle w:val="PSI-Normal"/>
-            </w:pPr>
-            <w:r>
-              <w:t>Síntomas</w:t>
+            <w:r>
+              <w:t>Estrategia de Respuesta</w:t>
             </w:r>
           </w:p>
         </w:tc>
@@ -1817,18 +2295,7 @@
           </w:tcPr>
           <w:p>
             <w:r>
-              <w:rPr>
-                <w:rFonts w:cs="Calibri"/>
-                <w:color w:val="000000"/>
-              </w:rPr>
-              <w:t>R</w:t>
-            </w:r>
-            <w:r>
-              <w:rPr>
-                <w:rFonts w:cs="Calibri"/>
-                <w:color w:val="000000"/>
-              </w:rPr>
-              <w:t>etrasos en el cronograma, baja calidad del código y posibles fallos en la funcionalidad del producto final.</w:t>
+              <w:t>Mitigación.</w:t>
             </w:r>
           </w:p>
         </w:tc>
@@ -1841,11 +2308,8 @@
             <w:vAlign w:val="center"/>
           </w:tcPr>
           <w:p>
-            <w:pPr>
-              <w:pStyle w:val="PSI-Normal"/>
-            </w:pPr>
-            <w:r>
-              <w:t>Estrategia de Respuesta</w:t>
+            <w:r>
+              <w:t>Responsable</w:t>
             </w:r>
           </w:p>
         </w:tc>
@@ -1854,11 +2318,7 @@
             <w:tcW w:w="5635" w:type="dxa"/>
             <w:vAlign w:val="center"/>
           </w:tcPr>
-          <w:p>
-            <w:r>
-              <w:t>Mitigación.</w:t>
-            </w:r>
-          </w:p>
+          <w:p/>
         </w:tc>
       </w:tr>
       <w:tr>
@@ -1869,37 +2329,6 @@
             <w:vAlign w:val="center"/>
           </w:tcPr>
           <w:p>
-            <w:pPr>
-              <w:pStyle w:val="PSI-Normal"/>
-            </w:pPr>
-            <w:r>
-              <w:t>Responsable</w:t>
-            </w:r>
-          </w:p>
-        </w:tc>
-        <w:tc>
-          <w:tcPr>
-            <w:tcW w:w="5635" w:type="dxa"/>
-            <w:vAlign w:val="center"/>
-          </w:tcPr>
-          <w:p>
-            <w:r>
-              <w:t>Hugo Frey</w:t>
-            </w:r>
-          </w:p>
-        </w:tc>
-      </w:tr>
-      <w:tr>
-        <w:tc>
-          <w:tcPr>
-            <w:tcW w:w="2728" w:type="dxa"/>
-            <w:shd w:val="clear" w:color="auto" w:fill="8DB3E2"/>
-            <w:vAlign w:val="center"/>
-          </w:tcPr>
-          <w:p>
-            <w:pPr>
-              <w:pStyle w:val="PSI-Normal"/>
-            </w:pPr>
             <w:r>
               <w:t>Respuesta al Riesgo</w:t>
             </w:r>
@@ -1915,7 +2344,7 @@
               <w:pStyle w:val="Prrafodelista"/>
               <w:numPr>
                 <w:ilvl w:val="0"/>
-                <w:numId w:val="13"/>
+                <w:numId w:val="15"/>
               </w:numPr>
             </w:pPr>
             <w:r>
@@ -1927,7 +2356,7 @@
               <w:pStyle w:val="Prrafodelista"/>
               <w:numPr>
                 <w:ilvl w:val="0"/>
-                <w:numId w:val="13"/>
+                <w:numId w:val="15"/>
               </w:numPr>
             </w:pPr>
             <w:r>
@@ -1939,10 +2368,11 @@
               <w:pStyle w:val="Prrafodelista"/>
               <w:numPr>
                 <w:ilvl w:val="0"/>
-                <w:numId w:val="13"/>
+                <w:numId w:val="15"/>
               </w:numPr>
             </w:pPr>
             <w:r>
+              <w:lastRenderedPageBreak/>
               <w:t>Modificar un proyecto del lenguaje</w:t>
             </w:r>
             <w:r>
@@ -1957,17 +2387,8 @@
     </w:tbl>
     <w:p>
       <w:pPr>
-        <w:pStyle w:val="PSI-Normal"/>
-      </w:pPr>
-    </w:p>
-    <w:p>
-      <w:pPr>
         <w:pStyle w:val="PSI-Ttulo1"/>
       </w:pPr>
-      <w:r>
-        <w:br w:type="page"/>
-      </w:r>
-      <w:bookmarkStart w:id="2" w:name="_Toc177982155"/>
       <w:r>
         <w:lastRenderedPageBreak/>
         <w:t xml:space="preserve">Referencia </w:t>
@@ -1981,17 +2402,16 @@
       <w:r>
         <w:t>3</w:t>
       </w:r>
-      <w:bookmarkEnd w:id="2"/>
     </w:p>
     <w:p>
       <w:pPr>
         <w:pStyle w:val="PSI-Ttulo2"/>
       </w:pPr>
-      <w:bookmarkStart w:id="3" w:name="_Toc177982156"/>
+      <w:bookmarkStart w:id="2" w:name="_Toc177983658"/>
       <w:r>
         <w:t>Identificación</w:t>
       </w:r>
-      <w:bookmarkEnd w:id="3"/>
+      <w:bookmarkEnd w:id="2"/>
     </w:p>
     <w:tbl>
       <w:tblPr>
@@ -2024,9 +2444,6 @@
             <w:shd w:val="clear" w:color="auto" w:fill="8DB3E2"/>
           </w:tcPr>
           <w:p>
-            <w:pPr>
-              <w:pStyle w:val="PSI-Normal"/>
-            </w:pPr>
             <w:r>
               <w:t>Número de Referencia</w:t>
             </w:r>
@@ -2039,9 +2456,6 @@
             <w:shd w:val="clear" w:color="auto" w:fill="8DB3E2"/>
           </w:tcPr>
           <w:p>
-            <w:pPr>
-              <w:pStyle w:val="PSI-Normal"/>
-            </w:pPr>
             <w:r>
               <w:t>Fecha de Identificación</w:t>
             </w:r>
@@ -2053,9 +2467,6 @@
             <w:shd w:val="clear" w:color="auto" w:fill="8DB3E2"/>
           </w:tcPr>
           <w:p>
-            <w:pPr>
-              <w:pStyle w:val="PSI-Normal"/>
-            </w:pPr>
             <w:r>
               <w:t>Etapa</w:t>
             </w:r>
@@ -2072,9 +2483,6 @@
             <w:shd w:val="clear" w:color="auto" w:fill="auto"/>
           </w:tcPr>
           <w:p>
-            <w:pPr>
-              <w:pStyle w:val="PSI-Normal"/>
-            </w:pPr>
             <w:r>
               <w:t>RK03</w:t>
             </w:r>
@@ -2088,9 +2496,6 @@
             <w:vAlign w:val="center"/>
           </w:tcPr>
           <w:p>
-            <w:pPr>
-              <w:pStyle w:val="PSI-Normal"/>
-            </w:pPr>
             <w:r>
               <w:t>10/09/2024</w:t>
             </w:r>
@@ -2102,9 +2507,6 @@
             <w:shd w:val="clear" w:color="auto" w:fill="auto"/>
           </w:tcPr>
           <w:p>
-            <w:pPr>
-              <w:pStyle w:val="PSI-Normal"/>
-            </w:pPr>
             <w:r>
               <w:t>Fase de inicio</w:t>
             </w:r>
@@ -2119,9 +2521,6 @@
             <w:shd w:val="clear" w:color="auto" w:fill="8DB3E2"/>
           </w:tcPr>
           <w:p>
-            <w:pPr>
-              <w:pStyle w:val="PSI-Normal"/>
-            </w:pPr>
             <w:r>
               <w:t>Nombre del Riesgo</w:t>
             </w:r>
@@ -2134,9 +2533,6 @@
             <w:shd w:val="clear" w:color="auto" w:fill="8DB3E2"/>
           </w:tcPr>
           <w:p>
-            <w:pPr>
-              <w:pStyle w:val="PSI-Normal"/>
-            </w:pPr>
             <w:r>
               <w:t>Categoría</w:t>
             </w:r>
@@ -2150,20 +2546,25 @@
             <w:gridSpan w:val="3"/>
           </w:tcPr>
           <w:p>
-            <w:pPr>
-              <w:pStyle w:val="PSI-Normal"/>
-            </w:pPr>
+            <w:r>
+              <w:t>Dado el escaso conocimiento de lenguaje de programación (php), podría ocurrir un desarrollo ineficiente y con errores, lo que conduciría a retrasos en el cronograma, baja calidad del código y posibles fallos en la funcionalidad del producto final.</w:t>
+            </w:r>
           </w:p>
         </w:tc>
         <w:tc>
           <w:tcPr>
             <w:tcW w:w="4061" w:type="dxa"/>
             <w:gridSpan w:val="2"/>
-          </w:tcPr>
-          <w:p>
-            <w:pPr>
-              <w:pStyle w:val="PSI-Normal"/>
-            </w:pPr>
+            <w:vAlign w:val="center"/>
+          </w:tcPr>
+          <w:p>
+            <w:r>
+              <w:rPr>
+                <w:rFonts w:cs="Calibri"/>
+                <w:color w:val="000000"/>
+              </w:rPr>
+              <w:t>Experiencia y Capacidad</w:t>
+            </w:r>
           </w:p>
         </w:tc>
       </w:tr>
@@ -2175,9 +2576,6 @@
             <w:shd w:val="clear" w:color="auto" w:fill="8DB3E2"/>
           </w:tcPr>
           <w:p>
-            <w:pPr>
-              <w:pStyle w:val="PSI-Normal"/>
-            </w:pPr>
             <w:r>
               <w:t>Descripción</w:t>
             </w:r>
@@ -2189,11 +2587,12 @@
           <w:tcPr>
             <w:tcW w:w="8528" w:type="dxa"/>
             <w:gridSpan w:val="5"/>
-          </w:tcPr>
-          <w:p>
-            <w:pPr>
-              <w:pStyle w:val="PSI-Normal"/>
-            </w:pPr>
+            <w:vAlign w:val="center"/>
+          </w:tcPr>
+          <w:p>
+            <w:r>
+              <w:t>Este riesgo hace referencia a la inexperiencia del equipo con el lenguaje de programación a utilizar.</w:t>
+            </w:r>
           </w:p>
         </w:tc>
       </w:tr>
@@ -2205,9 +2604,6 @@
             <w:shd w:val="clear" w:color="auto" w:fill="8DB3E2"/>
           </w:tcPr>
           <w:p>
-            <w:pPr>
-              <w:pStyle w:val="PSI-Normal"/>
-            </w:pPr>
             <w:r>
               <w:t>Estado del Riesgo (Activo, Cerrado)</w:t>
             </w:r>
@@ -2219,9 +2615,9 @@
             <w:gridSpan w:val="3"/>
           </w:tcPr>
           <w:p>
-            <w:pPr>
-              <w:pStyle w:val="PSI-Normal"/>
-            </w:pPr>
+            <w:r>
+              <w:t>Activo</w:t>
+            </w:r>
           </w:p>
         </w:tc>
       </w:tr>
@@ -2235,11 +2631,11 @@
       <w:pPr>
         <w:pStyle w:val="PSI-Ttulo2"/>
       </w:pPr>
-      <w:bookmarkStart w:id="4" w:name="_Toc177982157"/>
+      <w:bookmarkStart w:id="3" w:name="_Toc177983659"/>
       <w:r>
         <w:t>Análisis</w:t>
       </w:r>
-      <w:bookmarkEnd w:id="4"/>
+      <w:bookmarkEnd w:id="3"/>
     </w:p>
     <w:tbl>
       <w:tblPr>
@@ -2257,8 +2653,8 @@
       </w:tblPr>
       <w:tblGrid>
         <w:gridCol w:w="3087"/>
-        <w:gridCol w:w="2756"/>
-        <w:gridCol w:w="2685"/>
+        <w:gridCol w:w="2755"/>
+        <w:gridCol w:w="2686"/>
       </w:tblGrid>
       <w:tr>
         <w:tc>
@@ -2267,9 +2663,6 @@
             <w:shd w:val="clear" w:color="auto" w:fill="8DB3E2"/>
           </w:tcPr>
           <w:p>
-            <w:pPr>
-              <w:pStyle w:val="PSI-Normal"/>
-            </w:pPr>
             <w:r>
               <w:t>Impacto</w:t>
             </w:r>
@@ -2281,9 +2674,6 @@
             <w:shd w:val="clear" w:color="auto" w:fill="8DB3E2"/>
           </w:tcPr>
           <w:p>
-            <w:pPr>
-              <w:pStyle w:val="PSI-Normal"/>
-            </w:pPr>
             <w:r>
               <w:t>Probabilidad</w:t>
             </w:r>
@@ -2295,9 +2685,6 @@
             <w:shd w:val="clear" w:color="auto" w:fill="8DB3E2"/>
           </w:tcPr>
           <w:p>
-            <w:pPr>
-              <w:pStyle w:val="PSI-Normal"/>
-            </w:pPr>
             <w:r>
               <w:t>Factor</w:t>
             </w:r>
@@ -2310,9 +2697,9 @@
             <w:tcW w:w="3176" w:type="dxa"/>
           </w:tcPr>
           <w:p>
-            <w:pPr>
-              <w:pStyle w:val="PSI-Normal"/>
-            </w:pPr>
+            <w:r>
+              <w:t>4</w:t>
+            </w:r>
           </w:p>
         </w:tc>
         <w:tc>
@@ -2320,9 +2707,9 @@
             <w:tcW w:w="2813" w:type="dxa"/>
           </w:tcPr>
           <w:p>
-            <w:pPr>
-              <w:pStyle w:val="PSI-Normal"/>
-            </w:pPr>
+            <w:r>
+              <w:t>80%</w:t>
+            </w:r>
           </w:p>
         </w:tc>
         <w:tc>
@@ -2330,9 +2717,9 @@
             <w:tcW w:w="2765" w:type="dxa"/>
           </w:tcPr>
           <w:p>
-            <w:pPr>
-              <w:pStyle w:val="PSI-Normal"/>
-            </w:pPr>
+            <w:r>
+              <w:t>320</w:t>
+            </w:r>
           </w:p>
         </w:tc>
       </w:tr>
@@ -2344,9 +2731,6 @@
             <w:shd w:val="clear" w:color="auto" w:fill="8DB3E2"/>
           </w:tcPr>
           <w:p>
-            <w:pPr>
-              <w:pStyle w:val="PSI-Normal"/>
-            </w:pPr>
             <w:r>
               <w:t>Causas</w:t>
             </w:r>
@@ -2360,9 +2744,20 @@
             <w:gridSpan w:val="3"/>
           </w:tcPr>
           <w:p>
-            <w:pPr>
-              <w:pStyle w:val="PSI-Normal"/>
-            </w:pPr>
+            <w:r>
+              <w:rPr>
+                <w:rFonts w:cs="Calibri"/>
+                <w:color w:val="000000"/>
+              </w:rPr>
+              <w:t>El escaso conocimiento de lenguaje de programación (php) del equipo</w:t>
+            </w:r>
+            <w:r>
+              <w:rPr>
+                <w:rFonts w:cs="Calibri"/>
+                <w:color w:val="000000"/>
+              </w:rPr>
+              <w:t>.</w:t>
+            </w:r>
           </w:p>
         </w:tc>
       </w:tr>
@@ -2374,9 +2769,6 @@
             <w:shd w:val="clear" w:color="auto" w:fill="8DB3E2"/>
           </w:tcPr>
           <w:p>
-            <w:pPr>
-              <w:pStyle w:val="PSI-Normal"/>
-            </w:pPr>
             <w:r>
               <w:t>Síntomas</w:t>
             </w:r>
@@ -2390,9 +2782,13 @@
             <w:gridSpan w:val="3"/>
           </w:tcPr>
           <w:p>
-            <w:pPr>
-              <w:pStyle w:val="PSI-Normal"/>
-            </w:pPr>
+            <w:r>
+              <w:rPr>
+                <w:rFonts w:cs="Calibri"/>
+                <w:color w:val="000000"/>
+              </w:rPr>
+              <w:t>Retrasos en el cronograma, baja calidad del código y posibles fallos en la funcionalidad del producto final.</w:t>
+            </w:r>
           </w:p>
         </w:tc>
       </w:tr>
@@ -2406,11 +2802,11 @@
       <w:pPr>
         <w:pStyle w:val="PSI-Ttulo2"/>
       </w:pPr>
-      <w:bookmarkStart w:id="5" w:name="_Toc177982158"/>
+      <w:bookmarkStart w:id="4" w:name="_Toc177983660"/>
       <w:r>
         <w:t>Plan de Riesgos</w:t>
       </w:r>
-      <w:bookmarkEnd w:id="5"/>
+      <w:bookmarkEnd w:id="4"/>
     </w:p>
     <w:tbl>
       <w:tblPr>
@@ -2438,9 +2834,6 @@
             <w:shd w:val="clear" w:color="auto" w:fill="8DB3E2"/>
           </w:tcPr>
           <w:p>
-            <w:pPr>
-              <w:pStyle w:val="PSI-Normal"/>
-            </w:pPr>
             <w:r>
               <w:t>Estrategia de Respuesta</w:t>
             </w:r>
@@ -2452,9 +2845,6 @@
             <w:shd w:val="clear" w:color="auto" w:fill="8DB3E2"/>
           </w:tcPr>
           <w:p>
-            <w:pPr>
-              <w:pStyle w:val="PSI-Normal"/>
-            </w:pPr>
             <w:r>
               <w:t>Responsable</w:t>
             </w:r>
@@ -2466,9 +2856,6 @@
             <w:shd w:val="clear" w:color="auto" w:fill="8DB3E2"/>
           </w:tcPr>
           <w:p>
-            <w:pPr>
-              <w:pStyle w:val="PSI-Normal"/>
-            </w:pPr>
             <w:r>
               <w:t>Respuesta al Riesgo</w:t>
             </w:r>
@@ -2480,9 +2867,6 @@
             <w:shd w:val="clear" w:color="auto" w:fill="8DB3E2"/>
           </w:tcPr>
           <w:p>
-            <w:pPr>
-              <w:pStyle w:val="PSI-Normal"/>
-            </w:pPr>
             <w:r>
               <w:t>Etapa</w:t>
             </w:r>
@@ -2495,20 +2879,17 @@
             <w:tcW w:w="2660" w:type="dxa"/>
           </w:tcPr>
           <w:p>
-            <w:pPr>
-              <w:pStyle w:val="PSI-Normal"/>
-            </w:pPr>
+            <w:r>
+              <w:lastRenderedPageBreak/>
+              <w:t>Mitigación</w:t>
+            </w:r>
           </w:p>
         </w:tc>
         <w:tc>
           <w:tcPr>
             <w:tcW w:w="1701" w:type="dxa"/>
           </w:tcPr>
-          <w:p>
-            <w:pPr>
-              <w:pStyle w:val="PSI-Normal"/>
-            </w:pPr>
-          </w:p>
+          <w:p/>
         </w:tc>
         <w:tc>
           <w:tcPr>
@@ -2516,9 +2897,12 @@
             <w:shd w:val="clear" w:color="auto" w:fill="auto"/>
           </w:tcPr>
           <w:p>
-            <w:pPr>
-              <w:pStyle w:val="PSI-Normal"/>
-            </w:pPr>
+            <w:r>
+              <w:t xml:space="preserve">Realizar el curso y modificar un proyecto realizado en </w:t>
+            </w:r>
+            <w:r>
+              <w:t>PHP</w:t>
+            </w:r>
           </w:p>
         </w:tc>
         <w:tc>
@@ -2527,9 +2911,9 @@
             <w:shd w:val="clear" w:color="auto" w:fill="auto"/>
           </w:tcPr>
           <w:p>
-            <w:pPr>
-              <w:pStyle w:val="PSI-Normal"/>
-            </w:pPr>
+            <w:r>
+              <w:t>Elaboración (2da iteración)</w:t>
+            </w:r>
           </w:p>
         </w:tc>
       </w:tr>
@@ -2538,43 +2922,27 @@
           <w:tcPr>
             <w:tcW w:w="2660" w:type="dxa"/>
           </w:tcPr>
-          <w:p>
-            <w:pPr>
-              <w:pStyle w:val="PSI-Normal"/>
-            </w:pPr>
-          </w:p>
+          <w:p/>
         </w:tc>
         <w:tc>
           <w:tcPr>
             <w:tcW w:w="1701" w:type="dxa"/>
           </w:tcPr>
-          <w:p>
-            <w:pPr>
-              <w:pStyle w:val="PSI-Normal"/>
-            </w:pPr>
-          </w:p>
+          <w:p/>
         </w:tc>
         <w:tc>
           <w:tcPr>
             <w:tcW w:w="2693" w:type="dxa"/>
             <w:shd w:val="clear" w:color="auto" w:fill="auto"/>
           </w:tcPr>
-          <w:p>
-            <w:pPr>
-              <w:pStyle w:val="PSI-Normal"/>
-            </w:pPr>
-          </w:p>
+          <w:p/>
         </w:tc>
         <w:tc>
           <w:tcPr>
             <w:tcW w:w="1701" w:type="dxa"/>
             <w:shd w:val="clear" w:color="auto" w:fill="auto"/>
           </w:tcPr>
-          <w:p>
-            <w:pPr>
-              <w:pStyle w:val="PSI-Normal"/>
-            </w:pPr>
-          </w:p>
+          <w:p/>
         </w:tc>
       </w:tr>
     </w:tbl>
@@ -2587,11 +2955,11 @@
       <w:pPr>
         <w:pStyle w:val="PSI-Ttulo2"/>
       </w:pPr>
-      <w:bookmarkStart w:id="6" w:name="_Toc177982159"/>
+      <w:bookmarkStart w:id="5" w:name="_Toc177983661"/>
       <w:r>
         <w:t>Seguimiento</w:t>
       </w:r>
-      <w:bookmarkEnd w:id="6"/>
+      <w:bookmarkEnd w:id="5"/>
     </w:p>
     <w:tbl>
       <w:tblPr>
@@ -2619,9 +2987,6 @@
             <w:shd w:val="clear" w:color="auto" w:fill="8DB3E2"/>
           </w:tcPr>
           <w:p>
-            <w:pPr>
-              <w:pStyle w:val="PSI-Normal"/>
-            </w:pPr>
             <w:r>
               <w:t>Fecha</w:t>
             </w:r>
@@ -2633,9 +2998,6 @@
             <w:shd w:val="clear" w:color="auto" w:fill="8DB3E2"/>
           </w:tcPr>
           <w:p>
-            <w:pPr>
-              <w:pStyle w:val="PSI-Normal"/>
-            </w:pPr>
             <w:r>
               <w:t>Etapa</w:t>
             </w:r>
@@ -2647,9 +3009,6 @@
             <w:shd w:val="clear" w:color="auto" w:fill="8DB3E2"/>
           </w:tcPr>
           <w:p>
-            <w:pPr>
-              <w:pStyle w:val="PSI-Normal"/>
-            </w:pPr>
             <w:r>
               <w:t>Comentario</w:t>
             </w:r>
@@ -2661,9 +3020,6 @@
             <w:shd w:val="clear" w:color="auto" w:fill="8DB3E2"/>
           </w:tcPr>
           <w:p>
-            <w:pPr>
-              <w:pStyle w:val="PSI-Normal"/>
-            </w:pPr>
             <w:r>
               <w:t>Responsable</w:t>
             </w:r>
@@ -2675,41 +3031,1226 @@
           <w:tcPr>
             <w:tcW w:w="2161" w:type="dxa"/>
           </w:tcPr>
+          <w:p/>
+        </w:tc>
+        <w:tc>
+          <w:tcPr>
+            <w:tcW w:w="2161" w:type="dxa"/>
+          </w:tcPr>
+          <w:p/>
+        </w:tc>
+        <w:tc>
+          <w:tcPr>
+            <w:tcW w:w="2161" w:type="dxa"/>
+          </w:tcPr>
+          <w:p/>
+        </w:tc>
+        <w:tc>
+          <w:tcPr>
+            <w:tcW w:w="2272" w:type="dxa"/>
+          </w:tcPr>
+          <w:p/>
+        </w:tc>
+      </w:tr>
+    </w:tbl>
+    <w:p>
+      <w:pPr>
+        <w:pStyle w:val="PSI-Normal"/>
+      </w:pPr>
+    </w:p>
+    <w:p>
+      <w:pPr>
+        <w:spacing w:before="0" w:line="240" w:lineRule="auto"/>
+        <w:jc w:val="left"/>
+        <w:rPr>
+          <w:rFonts w:ascii="Cambria" w:eastAsia="Times New Roman" w:hAnsi="Cambria"/>
+          <w:b/>
+          <w:bCs/>
+          <w:color w:val="365F91"/>
+          <w:sz w:val="28"/>
+          <w:szCs w:val="28"/>
+          <w:lang w:val="es-AR"/>
+        </w:rPr>
+      </w:pPr>
+      <w:r>
+        <w:br w:type="page"/>
+      </w:r>
+    </w:p>
+    <w:p>
+      <w:pPr>
+        <w:pStyle w:val="PSI-Ttulo1"/>
+      </w:pPr>
+      <w:bookmarkStart w:id="6" w:name="_Toc177983662"/>
+      <w:r>
+        <w:lastRenderedPageBreak/>
+        <w:t xml:space="preserve">Riesgo </w:t>
+      </w:r>
+      <w:r>
+        <w:t>11</w:t>
+      </w:r>
+      <w:r>
+        <w:t>:</w:t>
+      </w:r>
+      <w:bookmarkEnd w:id="6"/>
+    </w:p>
+    <w:p>
+      <w:pPr>
+        <w:pStyle w:val="PSI-Ttulo1"/>
+      </w:pPr>
+      <w:bookmarkStart w:id="7" w:name="_Toc177983663"/>
+      <w:r>
+        <w:t>Leyenda</w:t>
+      </w:r>
+      <w:bookmarkEnd w:id="7"/>
+    </w:p>
+    <w:tbl>
+      <w:tblPr>
+        <w:tblW w:w="0" w:type="auto"/>
+        <w:tblInd w:w="357" w:type="dxa"/>
+        <w:tblBorders>
+          <w:top w:val="single" w:sz="4" w:space="0" w:color="000000"/>
+          <w:left w:val="single" w:sz="4" w:space="0" w:color="000000"/>
+          <w:bottom w:val="single" w:sz="4" w:space="0" w:color="000000"/>
+          <w:right w:val="single" w:sz="4" w:space="0" w:color="000000"/>
+          <w:insideH w:val="single" w:sz="4" w:space="0" w:color="000000"/>
+          <w:insideV w:val="single" w:sz="4" w:space="0" w:color="000000"/>
+        </w:tblBorders>
+        <w:tblLook w:val="04A0" w:firstRow="1" w:lastRow="0" w:firstColumn="1" w:lastColumn="0" w:noHBand="0" w:noVBand="1"/>
+      </w:tblPr>
+      <w:tblGrid>
+        <w:gridCol w:w="2669"/>
+        <w:gridCol w:w="5468"/>
+      </w:tblGrid>
+      <w:tr>
+        <w:tc>
+          <w:tcPr>
+            <w:tcW w:w="2728" w:type="dxa"/>
+            <w:shd w:val="clear" w:color="auto" w:fill="8DB3E2"/>
+            <w:vAlign w:val="center"/>
+          </w:tcPr>
+          <w:p>
+            <w:r>
+              <w:t>Número de Referencia</w:t>
+            </w:r>
+          </w:p>
+        </w:tc>
+        <w:tc>
+          <w:tcPr>
+            <w:tcW w:w="5635" w:type="dxa"/>
+            <w:vAlign w:val="center"/>
+          </w:tcPr>
+          <w:p>
+            <w:r>
+              <w:t>RK</w:t>
+            </w:r>
+            <w:r>
+              <w:t>11</w:t>
+            </w:r>
+          </w:p>
+        </w:tc>
+      </w:tr>
+      <w:tr>
+        <w:tc>
+          <w:tcPr>
+            <w:tcW w:w="2728" w:type="dxa"/>
+            <w:shd w:val="clear" w:color="auto" w:fill="8DB3E2"/>
+            <w:vAlign w:val="center"/>
+          </w:tcPr>
+          <w:p>
+            <w:r>
+              <w:t>Fecha de Identificación</w:t>
+            </w:r>
+          </w:p>
+        </w:tc>
+        <w:tc>
+          <w:tcPr>
+            <w:tcW w:w="5635" w:type="dxa"/>
+            <w:vAlign w:val="center"/>
+          </w:tcPr>
+          <w:p>
+            <w:r>
+              <w:t>06</w:t>
+            </w:r>
+            <w:r>
+              <w:t>/09/2024</w:t>
+            </w:r>
+          </w:p>
+        </w:tc>
+      </w:tr>
+      <w:tr>
+        <w:tc>
+          <w:tcPr>
+            <w:tcW w:w="2728" w:type="dxa"/>
+            <w:shd w:val="clear" w:color="auto" w:fill="8DB3E2"/>
+            <w:vAlign w:val="center"/>
+          </w:tcPr>
+          <w:p>
+            <w:r>
+              <w:t>Etapa</w:t>
+            </w:r>
+          </w:p>
+        </w:tc>
+        <w:tc>
+          <w:tcPr>
+            <w:tcW w:w="5635" w:type="dxa"/>
+            <w:vAlign w:val="center"/>
+          </w:tcPr>
+          <w:p>
+            <w:r>
+              <w:t>Fase de inicio</w:t>
+            </w:r>
+          </w:p>
+        </w:tc>
+      </w:tr>
+      <w:tr>
+        <w:tc>
+          <w:tcPr>
+            <w:tcW w:w="2728" w:type="dxa"/>
+            <w:shd w:val="clear" w:color="auto" w:fill="8DB3E2"/>
+            <w:vAlign w:val="center"/>
+          </w:tcPr>
+          <w:p>
+            <w:r>
+              <w:t>Nombre del Riesgo</w:t>
+            </w:r>
+          </w:p>
+        </w:tc>
+        <w:tc>
+          <w:tcPr>
+            <w:tcW w:w="5635" w:type="dxa"/>
+            <w:vAlign w:val="center"/>
+          </w:tcPr>
           <w:p>
             <w:pPr>
-              <w:pStyle w:val="PSI-Normal"/>
+              <w:rPr>
+                <w:rFonts w:cs="Calibri"/>
+                <w:color w:val="000000"/>
+                <w:lang w:val="es-AR" w:eastAsia="es-AR"/>
+              </w:rPr>
             </w:pPr>
-          </w:p>
-        </w:tc>
+            <w:r>
+              <w:rPr>
+                <w:rFonts w:cs="Calibri"/>
+                <w:color w:val="000000"/>
+              </w:rPr>
+              <w:t>Dada la complejidad de la adaptación del módulo UARGFLOW a nuestra aplicación, podría ocurrir que el proceso de integración sea complicado, lo que conduciría a demoras en el desarrollo y posibles problemas de compatibilidad.</w:t>
+            </w:r>
+          </w:p>
+        </w:tc>
+      </w:tr>
+      <w:tr>
+        <w:tc>
+          <w:tcPr>
+            <w:tcW w:w="2728" w:type="dxa"/>
+            <w:shd w:val="clear" w:color="auto" w:fill="8DB3E2"/>
+            <w:vAlign w:val="center"/>
+          </w:tcPr>
+          <w:p>
+            <w:r>
+              <w:t>Categoría</w:t>
+            </w:r>
+          </w:p>
+        </w:tc>
+        <w:tc>
+          <w:tcPr>
+            <w:tcW w:w="5635" w:type="dxa"/>
+            <w:vAlign w:val="center"/>
+          </w:tcPr>
+          <w:p>
+            <w:pPr>
+              <w:rPr>
+                <w:rFonts w:cs="Calibri"/>
+                <w:color w:val="000000"/>
+                <w:lang w:val="es-AR" w:eastAsia="es-AR"/>
+              </w:rPr>
+            </w:pPr>
+            <w:r>
+              <w:rPr>
+                <w:rFonts w:cs="Calibri"/>
+                <w:color w:val="000000"/>
+              </w:rPr>
+              <w:t>Tecnología</w:t>
+            </w:r>
+          </w:p>
+        </w:tc>
+      </w:tr>
+      <w:tr>
+        <w:tc>
+          <w:tcPr>
+            <w:tcW w:w="2728" w:type="dxa"/>
+            <w:shd w:val="clear" w:color="auto" w:fill="8DB3E2"/>
+            <w:vAlign w:val="center"/>
+          </w:tcPr>
+          <w:p>
+            <w:r>
+              <w:t>Descripción</w:t>
+            </w:r>
+          </w:p>
+        </w:tc>
+        <w:tc>
+          <w:tcPr>
+            <w:tcW w:w="5635" w:type="dxa"/>
+            <w:vAlign w:val="center"/>
+          </w:tcPr>
+          <w:p>
+            <w:r>
+              <w:t xml:space="preserve">Este riesgo hace </w:t>
+            </w:r>
+            <w:r>
+              <w:t>referencia a la complejidad que conllevara modificar el proyecto UARGFLOW para adaptarlo a nuestra aplicación</w:t>
+            </w:r>
+          </w:p>
+        </w:tc>
+      </w:tr>
+      <w:tr>
+        <w:tc>
+          <w:tcPr>
+            <w:tcW w:w="2728" w:type="dxa"/>
+            <w:shd w:val="clear" w:color="auto" w:fill="8DB3E2"/>
+            <w:vAlign w:val="center"/>
+          </w:tcPr>
+          <w:p>
+            <w:r>
+              <w:t>Impacto</w:t>
+            </w:r>
+          </w:p>
+        </w:tc>
+        <w:tc>
+          <w:tcPr>
+            <w:tcW w:w="5635" w:type="dxa"/>
+            <w:vAlign w:val="center"/>
+          </w:tcPr>
+          <w:p>
+            <w:r>
+              <w:t>5</w:t>
+            </w:r>
+          </w:p>
+        </w:tc>
+      </w:tr>
+      <w:tr>
+        <w:tc>
+          <w:tcPr>
+            <w:tcW w:w="2728" w:type="dxa"/>
+            <w:shd w:val="clear" w:color="auto" w:fill="8DB3E2"/>
+            <w:vAlign w:val="center"/>
+          </w:tcPr>
+          <w:p>
+            <w:r>
+              <w:t>Probabilidad</w:t>
+            </w:r>
+          </w:p>
+        </w:tc>
+        <w:tc>
+          <w:tcPr>
+            <w:tcW w:w="5635" w:type="dxa"/>
+            <w:vAlign w:val="center"/>
+          </w:tcPr>
+          <w:p>
+            <w:r>
+              <w:t>6</w:t>
+            </w:r>
+            <w:r>
+              <w:t>0%</w:t>
+            </w:r>
+          </w:p>
+        </w:tc>
+      </w:tr>
+      <w:tr>
+        <w:tc>
+          <w:tcPr>
+            <w:tcW w:w="2728" w:type="dxa"/>
+            <w:shd w:val="clear" w:color="auto" w:fill="8DB3E2"/>
+            <w:vAlign w:val="center"/>
+          </w:tcPr>
+          <w:p>
+            <w:r>
+              <w:t>Factor</w:t>
+            </w:r>
+          </w:p>
+        </w:tc>
+        <w:tc>
+          <w:tcPr>
+            <w:tcW w:w="5635" w:type="dxa"/>
+            <w:vAlign w:val="center"/>
+          </w:tcPr>
+          <w:p>
+            <w:r>
+              <w:t>3</w:t>
+            </w:r>
+            <w:r>
+              <w:t>0</w:t>
+            </w:r>
+            <w:r>
+              <w:t>0</w:t>
+            </w:r>
+          </w:p>
+        </w:tc>
+      </w:tr>
+      <w:tr>
+        <w:tc>
+          <w:tcPr>
+            <w:tcW w:w="2728" w:type="dxa"/>
+            <w:shd w:val="clear" w:color="auto" w:fill="8DB3E2"/>
+            <w:vAlign w:val="center"/>
+          </w:tcPr>
+          <w:p>
+            <w:r>
+              <w:t>Causas</w:t>
+            </w:r>
+          </w:p>
+        </w:tc>
+        <w:tc>
+          <w:tcPr>
+            <w:tcW w:w="5635" w:type="dxa"/>
+            <w:vAlign w:val="center"/>
+          </w:tcPr>
+          <w:p>
+            <w:r>
+              <w:rPr>
+                <w:rFonts w:cs="Calibri"/>
+                <w:color w:val="000000"/>
+              </w:rPr>
+              <w:t>L</w:t>
+            </w:r>
+            <w:r>
+              <w:rPr>
+                <w:rFonts w:cs="Calibri"/>
+                <w:color w:val="000000"/>
+              </w:rPr>
+              <w:t>a complejidad de la adaptación del módulo UARGFLOW a nuestra aplicación</w:t>
+            </w:r>
+          </w:p>
+        </w:tc>
+      </w:tr>
+      <w:tr>
+        <w:tc>
+          <w:tcPr>
+            <w:tcW w:w="2728" w:type="dxa"/>
+            <w:shd w:val="clear" w:color="auto" w:fill="8DB3E2"/>
+            <w:vAlign w:val="center"/>
+          </w:tcPr>
+          <w:p>
+            <w:r>
+              <w:t>Síntomas</w:t>
+            </w:r>
+          </w:p>
+        </w:tc>
+        <w:tc>
+          <w:tcPr>
+            <w:tcW w:w="5635" w:type="dxa"/>
+            <w:vAlign w:val="center"/>
+          </w:tcPr>
+          <w:p>
+            <w:r>
+              <w:rPr>
+                <w:rFonts w:cs="Calibri"/>
+                <w:color w:val="000000"/>
+              </w:rPr>
+              <w:t>D</w:t>
+            </w:r>
+            <w:r>
+              <w:rPr>
+                <w:rFonts w:cs="Calibri"/>
+                <w:color w:val="000000"/>
+              </w:rPr>
+              <w:t>emoras en el desarrollo y posibles problemas de compatibilidad.</w:t>
+            </w:r>
+          </w:p>
+        </w:tc>
+      </w:tr>
+      <w:tr>
+        <w:tc>
+          <w:tcPr>
+            <w:tcW w:w="2728" w:type="dxa"/>
+            <w:shd w:val="clear" w:color="auto" w:fill="8DB3E2"/>
+            <w:vAlign w:val="center"/>
+          </w:tcPr>
+          <w:p>
+            <w:r>
+              <w:t>Estrategia de Respuesta</w:t>
+            </w:r>
+          </w:p>
+        </w:tc>
+        <w:tc>
+          <w:tcPr>
+            <w:tcW w:w="5635" w:type="dxa"/>
+            <w:vAlign w:val="center"/>
+          </w:tcPr>
+          <w:p>
+            <w:r>
+              <w:t>Minimización</w:t>
+            </w:r>
+            <w:r>
+              <w:t>.</w:t>
+            </w:r>
+          </w:p>
+        </w:tc>
+      </w:tr>
+      <w:tr>
+        <w:tc>
+          <w:tcPr>
+            <w:tcW w:w="2728" w:type="dxa"/>
+            <w:shd w:val="clear" w:color="auto" w:fill="8DB3E2"/>
+            <w:vAlign w:val="center"/>
+          </w:tcPr>
+          <w:p>
+            <w:r>
+              <w:t>Responsable</w:t>
+            </w:r>
+          </w:p>
+        </w:tc>
+        <w:tc>
+          <w:tcPr>
+            <w:tcW w:w="5635" w:type="dxa"/>
+            <w:vAlign w:val="center"/>
+          </w:tcPr>
+          <w:p/>
+        </w:tc>
+      </w:tr>
+      <w:tr>
+        <w:tc>
+          <w:tcPr>
+            <w:tcW w:w="2728" w:type="dxa"/>
+            <w:shd w:val="clear" w:color="auto" w:fill="8DB3E2"/>
+            <w:vAlign w:val="center"/>
+          </w:tcPr>
+          <w:p>
+            <w:r>
+              <w:t>Respuesta al Riesgo</w:t>
+            </w:r>
+          </w:p>
+        </w:tc>
+        <w:tc>
+          <w:tcPr>
+            <w:tcW w:w="5635" w:type="dxa"/>
+            <w:vAlign w:val="center"/>
+          </w:tcPr>
+          <w:p>
+            <w:pPr>
+              <w:pStyle w:val="Prrafodelista"/>
+              <w:numPr>
+                <w:ilvl w:val="0"/>
+                <w:numId w:val="16"/>
+              </w:numPr>
+            </w:pPr>
+            <w:r>
+              <w:t>Actualizar el sistema para hacerlo compatible a la versión de PHP a utilizar.</w:t>
+            </w:r>
+          </w:p>
+          <w:p>
+            <w:pPr>
+              <w:pStyle w:val="Prrafodelista"/>
+              <w:numPr>
+                <w:ilvl w:val="0"/>
+                <w:numId w:val="16"/>
+              </w:numPr>
+            </w:pPr>
+            <w:r>
+              <w:t>Buscar errores lógicos y corregirlos.</w:t>
+            </w:r>
+          </w:p>
+        </w:tc>
+      </w:tr>
+    </w:tbl>
+    <w:p>
+      <w:pPr>
+        <w:pStyle w:val="PSI-Normal"/>
+      </w:pPr>
+    </w:p>
+    <w:p>
+      <w:pPr>
+        <w:pStyle w:val="PSI-Ttulo1"/>
+      </w:pPr>
+      <w:r>
+        <w:br w:type="page"/>
+      </w:r>
+      <w:bookmarkStart w:id="8" w:name="_Toc177983664"/>
+      <w:r>
+        <w:lastRenderedPageBreak/>
+        <w:t xml:space="preserve">Referencia </w:t>
+      </w:r>
+      <w:r>
+        <w:t>RK</w:t>
+      </w:r>
+      <w:bookmarkEnd w:id="8"/>
+      <w:r>
+        <w:t>11</w:t>
+      </w:r>
+    </w:p>
+    <w:p>
+      <w:pPr>
+        <w:pStyle w:val="PSI-Ttulo2"/>
+      </w:pPr>
+      <w:bookmarkStart w:id="9" w:name="_Toc177983665"/>
+      <w:r>
+        <w:t>Identificación</w:t>
+      </w:r>
+      <w:bookmarkEnd w:id="9"/>
+    </w:p>
+    <w:tbl>
+      <w:tblPr>
+        <w:tblW w:w="0" w:type="auto"/>
+        <w:tblInd w:w="-34" w:type="dxa"/>
+        <w:tblBorders>
+          <w:top w:val="single" w:sz="4" w:space="0" w:color="000000"/>
+          <w:left w:val="single" w:sz="4" w:space="0" w:color="000000"/>
+          <w:bottom w:val="single" w:sz="4" w:space="0" w:color="000000"/>
+          <w:right w:val="single" w:sz="4" w:space="0" w:color="000000"/>
+          <w:insideH w:val="single" w:sz="4" w:space="0" w:color="000000"/>
+          <w:insideV w:val="single" w:sz="4" w:space="0" w:color="000000"/>
+        </w:tblBorders>
+        <w:tblLook w:val="04A0" w:firstRow="1" w:lastRow="0" w:firstColumn="1" w:lastColumn="0" w:noHBand="0" w:noVBand="1"/>
+      </w:tblPr>
+      <w:tblGrid>
+        <w:gridCol w:w="3094"/>
+        <w:gridCol w:w="1182"/>
+        <w:gridCol w:w="191"/>
+        <w:gridCol w:w="1361"/>
+        <w:gridCol w:w="2700"/>
+      </w:tblGrid>
+      <w:tr>
+        <w:trPr>
+          <w:trHeight w:val="335"/>
+        </w:trPr>
+        <w:tc>
+          <w:tcPr>
+            <w:tcW w:w="3094" w:type="dxa"/>
+            <w:shd w:val="clear" w:color="auto" w:fill="8DB3E2"/>
+          </w:tcPr>
+          <w:p>
+            <w:r>
+              <w:t>Número de Referencia</w:t>
+            </w:r>
+          </w:p>
+        </w:tc>
+        <w:tc>
+          <w:tcPr>
+            <w:tcW w:w="2734" w:type="dxa"/>
+            <w:gridSpan w:val="3"/>
+            <w:shd w:val="clear" w:color="auto" w:fill="8DB3E2"/>
+          </w:tcPr>
+          <w:p>
+            <w:r>
+              <w:t>Fecha de Identificación</w:t>
+            </w:r>
+          </w:p>
+        </w:tc>
+        <w:tc>
+          <w:tcPr>
+            <w:tcW w:w="2700" w:type="dxa"/>
+            <w:shd w:val="clear" w:color="auto" w:fill="8DB3E2"/>
+          </w:tcPr>
+          <w:p>
+            <w:r>
+              <w:t>Etapa</w:t>
+            </w:r>
+          </w:p>
+        </w:tc>
+      </w:tr>
+      <w:tr>
+        <w:trPr>
+          <w:trHeight w:val="335"/>
+        </w:trPr>
+        <w:tc>
+          <w:tcPr>
+            <w:tcW w:w="3094" w:type="dxa"/>
+            <w:shd w:val="clear" w:color="auto" w:fill="auto"/>
+          </w:tcPr>
+          <w:p>
+            <w:r>
+              <w:t>RK</w:t>
+            </w:r>
+            <w:r>
+              <w:t>11</w:t>
+            </w:r>
+          </w:p>
+        </w:tc>
+        <w:tc>
+          <w:tcPr>
+            <w:tcW w:w="2734" w:type="dxa"/>
+            <w:gridSpan w:val="3"/>
+            <w:shd w:val="clear" w:color="auto" w:fill="auto"/>
+            <w:vAlign w:val="center"/>
+          </w:tcPr>
+          <w:p>
+            <w:r>
+              <w:t>06/09/2024</w:t>
+            </w:r>
+          </w:p>
+        </w:tc>
+        <w:tc>
+          <w:tcPr>
+            <w:tcW w:w="2700" w:type="dxa"/>
+            <w:shd w:val="clear" w:color="auto" w:fill="auto"/>
+          </w:tcPr>
+          <w:p>
+            <w:r>
+              <w:t>Fase de inicio</w:t>
+            </w:r>
+          </w:p>
+        </w:tc>
+      </w:tr>
+      <w:tr>
+        <w:tc>
+          <w:tcPr>
+            <w:tcW w:w="4467" w:type="dxa"/>
+            <w:gridSpan w:val="3"/>
+            <w:shd w:val="clear" w:color="auto" w:fill="8DB3E2"/>
+          </w:tcPr>
+          <w:p>
+            <w:r>
+              <w:t>Nombre del Riesgo</w:t>
+            </w:r>
+          </w:p>
+        </w:tc>
+        <w:tc>
+          <w:tcPr>
+            <w:tcW w:w="4061" w:type="dxa"/>
+            <w:gridSpan w:val="2"/>
+            <w:shd w:val="clear" w:color="auto" w:fill="8DB3E2"/>
+          </w:tcPr>
+          <w:p>
+            <w:r>
+              <w:t>Categoría</w:t>
+            </w:r>
+          </w:p>
+        </w:tc>
+      </w:tr>
+      <w:tr>
+        <w:tc>
+          <w:tcPr>
+            <w:tcW w:w="4467" w:type="dxa"/>
+            <w:gridSpan w:val="3"/>
+            <w:vAlign w:val="center"/>
+          </w:tcPr>
+          <w:p>
+            <w:r>
+              <w:rPr>
+                <w:rFonts w:cs="Calibri"/>
+                <w:color w:val="000000"/>
+              </w:rPr>
+              <w:t>Dada la complejidad de la adaptación del módulo UARGFLOW a nuestra aplicación, podría ocurrir que el proceso de integración sea complicado, lo que conduciría a demoras en el desarrollo y posibles problemas de compatibilidad.</w:t>
+            </w:r>
+          </w:p>
+        </w:tc>
+        <w:tc>
+          <w:tcPr>
+            <w:tcW w:w="4061" w:type="dxa"/>
+            <w:gridSpan w:val="2"/>
+            <w:vAlign w:val="center"/>
+          </w:tcPr>
+          <w:p>
+            <w:r>
+              <w:rPr>
+                <w:rFonts w:cs="Calibri"/>
+                <w:color w:val="000000"/>
+              </w:rPr>
+              <w:t>Tecnología</w:t>
+            </w:r>
+          </w:p>
+        </w:tc>
+      </w:tr>
+      <w:tr>
+        <w:tc>
+          <w:tcPr>
+            <w:tcW w:w="8528" w:type="dxa"/>
+            <w:gridSpan w:val="5"/>
+            <w:shd w:val="clear" w:color="auto" w:fill="8DB3E2"/>
+          </w:tcPr>
+          <w:p>
+            <w:r>
+              <w:t>Descripción</w:t>
+            </w:r>
+          </w:p>
+        </w:tc>
+      </w:tr>
+      <w:tr>
+        <w:tc>
+          <w:tcPr>
+            <w:tcW w:w="8528" w:type="dxa"/>
+            <w:gridSpan w:val="5"/>
+            <w:vAlign w:val="center"/>
+          </w:tcPr>
+          <w:p>
+            <w:r>
+              <w:t>Este riesgo hace referencia a la complejidad que conllevara modificar el proyecto UARGFLOW para adaptarlo a nuestra aplicación</w:t>
+            </w:r>
+          </w:p>
+        </w:tc>
+      </w:tr>
+      <w:tr>
+        <w:tc>
+          <w:tcPr>
+            <w:tcW w:w="4276" w:type="dxa"/>
+            <w:gridSpan w:val="2"/>
+            <w:shd w:val="clear" w:color="auto" w:fill="8DB3E2"/>
+          </w:tcPr>
+          <w:p>
+            <w:r>
+              <w:t>Estado del Riesgo (Activo, Cerrado)</w:t>
+            </w:r>
+          </w:p>
+        </w:tc>
+        <w:tc>
+          <w:tcPr>
+            <w:tcW w:w="4252" w:type="dxa"/>
+            <w:gridSpan w:val="3"/>
+          </w:tcPr>
+          <w:p>
+            <w:r>
+              <w:t>Activo</w:t>
+            </w:r>
+          </w:p>
+        </w:tc>
+      </w:tr>
+    </w:tbl>
+    <w:p>
+      <w:pPr>
+        <w:pStyle w:val="PSI-Normal"/>
+      </w:pPr>
+    </w:p>
+    <w:p>
+      <w:pPr>
+        <w:pStyle w:val="PSI-Ttulo2"/>
+      </w:pPr>
+      <w:bookmarkStart w:id="10" w:name="_Toc177983666"/>
+      <w:r>
+        <w:t>Análisis</w:t>
+      </w:r>
+      <w:bookmarkEnd w:id="10"/>
+    </w:p>
+    <w:tbl>
+      <w:tblPr>
+        <w:tblW w:w="0" w:type="auto"/>
+        <w:tblInd w:w="-34" w:type="dxa"/>
+        <w:tblBorders>
+          <w:top w:val="single" w:sz="4" w:space="0" w:color="000000"/>
+          <w:left w:val="single" w:sz="4" w:space="0" w:color="000000"/>
+          <w:bottom w:val="single" w:sz="4" w:space="0" w:color="000000"/>
+          <w:right w:val="single" w:sz="4" w:space="0" w:color="000000"/>
+          <w:insideH w:val="single" w:sz="4" w:space="0" w:color="000000"/>
+          <w:insideV w:val="single" w:sz="4" w:space="0" w:color="000000"/>
+        </w:tblBorders>
+        <w:tblLook w:val="04A0" w:firstRow="1" w:lastRow="0" w:firstColumn="1" w:lastColumn="0" w:noHBand="0" w:noVBand="1"/>
+      </w:tblPr>
+      <w:tblGrid>
+        <w:gridCol w:w="3087"/>
+        <w:gridCol w:w="2755"/>
+        <w:gridCol w:w="2686"/>
+      </w:tblGrid>
+      <w:tr>
+        <w:tc>
+          <w:tcPr>
+            <w:tcW w:w="3176" w:type="dxa"/>
+            <w:shd w:val="clear" w:color="auto" w:fill="8DB3E2"/>
+          </w:tcPr>
+          <w:p>
+            <w:r>
+              <w:t>Impacto</w:t>
+            </w:r>
+          </w:p>
+        </w:tc>
+        <w:tc>
+          <w:tcPr>
+            <w:tcW w:w="2813" w:type="dxa"/>
+            <w:shd w:val="clear" w:color="auto" w:fill="8DB3E2"/>
+          </w:tcPr>
+          <w:p>
+            <w:r>
+              <w:t>Probabilidad</w:t>
+            </w:r>
+          </w:p>
+        </w:tc>
+        <w:tc>
+          <w:tcPr>
+            <w:tcW w:w="2765" w:type="dxa"/>
+            <w:shd w:val="clear" w:color="auto" w:fill="8DB3E2"/>
+          </w:tcPr>
+          <w:p>
+            <w:r>
+              <w:t>Factor</w:t>
+            </w:r>
+          </w:p>
+        </w:tc>
+      </w:tr>
+      <w:tr>
+        <w:tc>
+          <w:tcPr>
+            <w:tcW w:w="3176" w:type="dxa"/>
+          </w:tcPr>
+          <w:p>
+            <w:r>
+              <w:t>5</w:t>
+            </w:r>
+          </w:p>
+        </w:tc>
+        <w:tc>
+          <w:tcPr>
+            <w:tcW w:w="2813" w:type="dxa"/>
+          </w:tcPr>
+          <w:p>
+            <w:r>
+              <w:t>60</w:t>
+            </w:r>
+            <w:r>
+              <w:t>%</w:t>
+            </w:r>
+          </w:p>
+        </w:tc>
+        <w:tc>
+          <w:tcPr>
+            <w:tcW w:w="2765" w:type="dxa"/>
+          </w:tcPr>
+          <w:p>
+            <w:r>
+              <w:t>3</w:t>
+            </w:r>
+            <w:r>
+              <w:t>0</w:t>
+            </w:r>
+            <w:r>
+              <w:t>0</w:t>
+            </w:r>
+          </w:p>
+        </w:tc>
+      </w:tr>
+      <w:tr>
+        <w:tc>
+          <w:tcPr>
+            <w:tcW w:w="8754" w:type="dxa"/>
+            <w:gridSpan w:val="3"/>
+            <w:shd w:val="clear" w:color="auto" w:fill="8DB3E2"/>
+          </w:tcPr>
+          <w:p>
+            <w:r>
+              <w:t>Causas</w:t>
+            </w:r>
+          </w:p>
+        </w:tc>
+      </w:tr>
+      <w:tr>
+        <w:tc>
+          <w:tcPr>
+            <w:tcW w:w="8754" w:type="dxa"/>
+            <w:gridSpan w:val="3"/>
+          </w:tcPr>
+          <w:p>
+            <w:r>
+              <w:rPr>
+                <w:rFonts w:cs="Calibri"/>
+                <w:color w:val="000000"/>
+              </w:rPr>
+              <w:t>L</w:t>
+            </w:r>
+            <w:r>
+              <w:rPr>
+                <w:rFonts w:cs="Calibri"/>
+                <w:color w:val="000000"/>
+              </w:rPr>
+              <w:t>a complejidad de la adaptación del módulo UARGFLOW a nuestra aplicación</w:t>
+            </w:r>
+          </w:p>
+        </w:tc>
+      </w:tr>
+      <w:tr>
+        <w:tc>
+          <w:tcPr>
+            <w:tcW w:w="8754" w:type="dxa"/>
+            <w:gridSpan w:val="3"/>
+            <w:shd w:val="clear" w:color="auto" w:fill="8DB3E2"/>
+          </w:tcPr>
+          <w:p>
+            <w:r>
+              <w:t>Síntomas</w:t>
+            </w:r>
+          </w:p>
+        </w:tc>
+      </w:tr>
+      <w:tr>
+        <w:tc>
+          <w:tcPr>
+            <w:tcW w:w="8754" w:type="dxa"/>
+            <w:gridSpan w:val="3"/>
+          </w:tcPr>
+          <w:p>
+            <w:r>
+              <w:rPr>
+                <w:rFonts w:cs="Calibri"/>
+                <w:color w:val="000000"/>
+              </w:rPr>
+              <w:t>D</w:t>
+            </w:r>
+            <w:r>
+              <w:rPr>
+                <w:rFonts w:cs="Calibri"/>
+                <w:color w:val="000000"/>
+              </w:rPr>
+              <w:t>emoras en el desarrollo y posibles problemas de compatibilidad.</w:t>
+            </w:r>
+          </w:p>
+        </w:tc>
+      </w:tr>
+    </w:tbl>
+    <w:p>
+      <w:pPr>
+        <w:pStyle w:val="PSI-Normal"/>
+      </w:pPr>
+    </w:p>
+    <w:p>
+      <w:pPr>
+        <w:pStyle w:val="PSI-Ttulo2"/>
+      </w:pPr>
+      <w:bookmarkStart w:id="11" w:name="_Toc177983667"/>
+      <w:r>
+        <w:t>Plan de Riesgos</w:t>
+      </w:r>
+      <w:bookmarkEnd w:id="11"/>
+    </w:p>
+    <w:tbl>
+      <w:tblPr>
+        <w:tblW w:w="8755" w:type="dxa"/>
+        <w:tblBorders>
+          <w:top w:val="single" w:sz="4" w:space="0" w:color="000000"/>
+          <w:left w:val="single" w:sz="4" w:space="0" w:color="000000"/>
+          <w:bottom w:val="single" w:sz="4" w:space="0" w:color="000000"/>
+          <w:right w:val="single" w:sz="4" w:space="0" w:color="000000"/>
+          <w:insideH w:val="single" w:sz="4" w:space="0" w:color="000000"/>
+          <w:insideV w:val="single" w:sz="4" w:space="0" w:color="000000"/>
+        </w:tblBorders>
+        <w:tblLook w:val="04A0" w:firstRow="1" w:lastRow="0" w:firstColumn="1" w:lastColumn="0" w:noHBand="0" w:noVBand="1"/>
+      </w:tblPr>
+      <w:tblGrid>
+        <w:gridCol w:w="2660"/>
+        <w:gridCol w:w="1701"/>
+        <w:gridCol w:w="2693"/>
+        <w:gridCol w:w="1701"/>
+      </w:tblGrid>
+      <w:tr>
+        <w:tc>
+          <w:tcPr>
+            <w:tcW w:w="2660" w:type="dxa"/>
+            <w:shd w:val="clear" w:color="auto" w:fill="8DB3E2"/>
+          </w:tcPr>
+          <w:p>
+            <w:r>
+              <w:t>Estrategia de Respuesta</w:t>
+            </w:r>
+          </w:p>
+        </w:tc>
+        <w:tc>
+          <w:tcPr>
+            <w:tcW w:w="1701" w:type="dxa"/>
+            <w:shd w:val="clear" w:color="auto" w:fill="8DB3E2"/>
+          </w:tcPr>
+          <w:p>
+            <w:r>
+              <w:t>Responsable</w:t>
+            </w:r>
+          </w:p>
+        </w:tc>
+        <w:tc>
+          <w:tcPr>
+            <w:tcW w:w="2693" w:type="dxa"/>
+            <w:shd w:val="clear" w:color="auto" w:fill="8DB3E2"/>
+          </w:tcPr>
+          <w:p>
+            <w:r>
+              <w:t>Respuesta al Riesgo</w:t>
+            </w:r>
+          </w:p>
+        </w:tc>
+        <w:tc>
+          <w:tcPr>
+            <w:tcW w:w="1701" w:type="dxa"/>
+            <w:shd w:val="clear" w:color="auto" w:fill="8DB3E2"/>
+          </w:tcPr>
+          <w:p>
+            <w:r>
+              <w:t>Etapa</w:t>
+            </w:r>
+          </w:p>
+        </w:tc>
+      </w:tr>
+      <w:tr>
+        <w:tc>
+          <w:tcPr>
+            <w:tcW w:w="2660" w:type="dxa"/>
+          </w:tcPr>
+          <w:p>
+            <w:r>
+              <w:t>Minimización</w:t>
+            </w:r>
+          </w:p>
+        </w:tc>
+        <w:tc>
+          <w:tcPr>
+            <w:tcW w:w="1701" w:type="dxa"/>
+          </w:tcPr>
+          <w:p/>
+        </w:tc>
+        <w:tc>
+          <w:tcPr>
+            <w:tcW w:w="2693" w:type="dxa"/>
+            <w:shd w:val="clear" w:color="auto" w:fill="auto"/>
+          </w:tcPr>
+          <w:p>
+            <w:r>
+              <w:t xml:space="preserve">Actualizar el </w:t>
+            </w:r>
+            <w:r>
+              <w:t>UARGFLOW</w:t>
+            </w:r>
+            <w:r>
+              <w:t xml:space="preserve"> y resolver errores lógicos.</w:t>
+            </w:r>
+          </w:p>
+        </w:tc>
+        <w:tc>
+          <w:tcPr>
+            <w:tcW w:w="1701" w:type="dxa"/>
+            <w:shd w:val="clear" w:color="auto" w:fill="auto"/>
+          </w:tcPr>
+          <w:p>
+            <w:r>
+              <w:t>Elaboración (2da iteración)</w:t>
+            </w:r>
+          </w:p>
+        </w:tc>
+      </w:tr>
+      <w:tr>
+        <w:tc>
+          <w:tcPr>
+            <w:tcW w:w="2660" w:type="dxa"/>
+          </w:tcPr>
+          <w:p/>
+        </w:tc>
+        <w:tc>
+          <w:tcPr>
+            <w:tcW w:w="1701" w:type="dxa"/>
+          </w:tcPr>
+          <w:p/>
+        </w:tc>
+        <w:tc>
+          <w:tcPr>
+            <w:tcW w:w="2693" w:type="dxa"/>
+            <w:shd w:val="clear" w:color="auto" w:fill="auto"/>
+          </w:tcPr>
+          <w:p/>
+        </w:tc>
+        <w:tc>
+          <w:tcPr>
+            <w:tcW w:w="1701" w:type="dxa"/>
+            <w:shd w:val="clear" w:color="auto" w:fill="auto"/>
+          </w:tcPr>
+          <w:p/>
+        </w:tc>
+      </w:tr>
+    </w:tbl>
+    <w:p>
+      <w:pPr>
+        <w:pStyle w:val="PSI-Normal"/>
+      </w:pPr>
+    </w:p>
+    <w:p>
+      <w:pPr>
+        <w:pStyle w:val="PSI-Ttulo2"/>
+      </w:pPr>
+      <w:bookmarkStart w:id="12" w:name="_Toc177983668"/>
+      <w:r>
+        <w:lastRenderedPageBreak/>
+        <w:t>Seguimiento</w:t>
+      </w:r>
+      <w:bookmarkEnd w:id="12"/>
+    </w:p>
+    <w:tbl>
+      <w:tblPr>
+        <w:tblW w:w="8755" w:type="dxa"/>
+        <w:tblBorders>
+          <w:top w:val="single" w:sz="4" w:space="0" w:color="000000"/>
+          <w:left w:val="single" w:sz="4" w:space="0" w:color="000000"/>
+          <w:bottom w:val="single" w:sz="4" w:space="0" w:color="000000"/>
+          <w:right w:val="single" w:sz="4" w:space="0" w:color="000000"/>
+          <w:insideH w:val="single" w:sz="4" w:space="0" w:color="000000"/>
+          <w:insideV w:val="single" w:sz="4" w:space="0" w:color="000000"/>
+        </w:tblBorders>
+        <w:tblLook w:val="04A0" w:firstRow="1" w:lastRow="0" w:firstColumn="1" w:lastColumn="0" w:noHBand="0" w:noVBand="1"/>
+      </w:tblPr>
+      <w:tblGrid>
+        <w:gridCol w:w="2161"/>
+        <w:gridCol w:w="2161"/>
+        <w:gridCol w:w="2161"/>
+        <w:gridCol w:w="2272"/>
+      </w:tblGrid>
+      <w:tr>
         <w:tc>
           <w:tcPr>
             <w:tcW w:w="2161" w:type="dxa"/>
-          </w:tcPr>
-          <w:p>
-            <w:pPr>
-              <w:pStyle w:val="PSI-Normal"/>
-            </w:pPr>
+            <w:shd w:val="clear" w:color="auto" w:fill="8DB3E2"/>
+          </w:tcPr>
+          <w:p>
+            <w:r>
+              <w:t>Fecha</w:t>
+            </w:r>
           </w:p>
         </w:tc>
         <w:tc>
           <w:tcPr>
             <w:tcW w:w="2161" w:type="dxa"/>
-          </w:tcPr>
-          <w:p>
-            <w:pPr>
-              <w:pStyle w:val="PSI-Normal"/>
-            </w:pPr>
+            <w:shd w:val="clear" w:color="auto" w:fill="8DB3E2"/>
+          </w:tcPr>
+          <w:p>
+            <w:r>
+              <w:t>Etapa</w:t>
+            </w:r>
+          </w:p>
+        </w:tc>
+        <w:tc>
+          <w:tcPr>
+            <w:tcW w:w="2161" w:type="dxa"/>
+            <w:shd w:val="clear" w:color="auto" w:fill="8DB3E2"/>
+          </w:tcPr>
+          <w:p>
+            <w:r>
+              <w:t>Comentario</w:t>
+            </w:r>
           </w:p>
         </w:tc>
         <w:tc>
           <w:tcPr>
             <w:tcW w:w="2272" w:type="dxa"/>
-          </w:tcPr>
-          <w:p>
-            <w:pPr>
-              <w:pStyle w:val="PSI-Normal"/>
-            </w:pPr>
-          </w:p>
+            <w:shd w:val="clear" w:color="auto" w:fill="8DB3E2"/>
+          </w:tcPr>
+          <w:p>
+            <w:r>
+              <w:t>Responsable</w:t>
+            </w:r>
+          </w:p>
+        </w:tc>
+      </w:tr>
+      <w:tr>
+        <w:tc>
+          <w:tcPr>
+            <w:tcW w:w="2161" w:type="dxa"/>
+          </w:tcPr>
+          <w:p/>
+        </w:tc>
+        <w:tc>
+          <w:tcPr>
+            <w:tcW w:w="2161" w:type="dxa"/>
+          </w:tcPr>
+          <w:p/>
+        </w:tc>
+        <w:tc>
+          <w:tcPr>
+            <w:tcW w:w="2161" w:type="dxa"/>
+          </w:tcPr>
+          <w:p/>
+        </w:tc>
+        <w:tc>
+          <w:tcPr>
+            <w:tcW w:w="2272" w:type="dxa"/>
+          </w:tcPr>
+          <w:p/>
         </w:tc>
       </w:tr>
     </w:tbl>
@@ -4426,6 +5967,181 @@
     </w:lvl>
   </w:abstractNum>
   <w:abstractNum w:abstractNumId="6" w15:restartNumberingAfterBreak="0">
+    <w:nsid w:val="1BF4083E"/>
+    <w:multiLevelType w:val="hybridMultilevel"/>
+    <w:tmpl w:val="C58655EE"/>
+    <w:lvl w:ilvl="0" w:tplc="2C0A000F">
+      <w:start w:val="1"/>
+      <w:numFmt w:val="decimal"/>
+      <w:lvlText w:val="%1."/>
+      <w:lvlJc w:val="left"/>
+      <w:pPr>
+        <w:ind w:left="720" w:hanging="360"/>
+      </w:pPr>
+      <w:rPr>
+        <w:rFonts w:hint="default"/>
+      </w:rPr>
+    </w:lvl>
+    <w:lvl w:ilvl="1" w:tplc="2C0A0019" w:tentative="1">
+      <w:start w:val="1"/>
+      <w:numFmt w:val="lowerLetter"/>
+      <w:lvlText w:val="%2."/>
+      <w:lvlJc w:val="left"/>
+      <w:pPr>
+        <w:ind w:left="1440" w:hanging="360"/>
+      </w:pPr>
+    </w:lvl>
+    <w:lvl w:ilvl="2" w:tplc="2C0A001B" w:tentative="1">
+      <w:start w:val="1"/>
+      <w:numFmt w:val="lowerRoman"/>
+      <w:lvlText w:val="%3."/>
+      <w:lvlJc w:val="right"/>
+      <w:pPr>
+        <w:ind w:left="2160" w:hanging="180"/>
+      </w:pPr>
+    </w:lvl>
+    <w:lvl w:ilvl="3" w:tplc="2C0A000F" w:tentative="1">
+      <w:start w:val="1"/>
+      <w:numFmt w:val="decimal"/>
+      <w:lvlText w:val="%4."/>
+      <w:lvlJc w:val="left"/>
+      <w:pPr>
+        <w:ind w:left="2880" w:hanging="360"/>
+      </w:pPr>
+    </w:lvl>
+    <w:lvl w:ilvl="4" w:tplc="2C0A0019" w:tentative="1">
+      <w:start w:val="1"/>
+      <w:numFmt w:val="lowerLetter"/>
+      <w:lvlText w:val="%5."/>
+      <w:lvlJc w:val="left"/>
+      <w:pPr>
+        <w:ind w:left="3600" w:hanging="360"/>
+      </w:pPr>
+    </w:lvl>
+    <w:lvl w:ilvl="5" w:tplc="2C0A001B" w:tentative="1">
+      <w:start w:val="1"/>
+      <w:numFmt w:val="lowerRoman"/>
+      <w:lvlText w:val="%6."/>
+      <w:lvlJc w:val="right"/>
+      <w:pPr>
+        <w:ind w:left="4320" w:hanging="180"/>
+      </w:pPr>
+    </w:lvl>
+    <w:lvl w:ilvl="6" w:tplc="2C0A000F" w:tentative="1">
+      <w:start w:val="1"/>
+      <w:numFmt w:val="decimal"/>
+      <w:lvlText w:val="%7."/>
+      <w:lvlJc w:val="left"/>
+      <w:pPr>
+        <w:ind w:left="5040" w:hanging="360"/>
+      </w:pPr>
+    </w:lvl>
+    <w:lvl w:ilvl="7" w:tplc="2C0A0019" w:tentative="1">
+      <w:start w:val="1"/>
+      <w:numFmt w:val="lowerLetter"/>
+      <w:lvlText w:val="%8."/>
+      <w:lvlJc w:val="left"/>
+      <w:pPr>
+        <w:ind w:left="5760" w:hanging="360"/>
+      </w:pPr>
+    </w:lvl>
+    <w:lvl w:ilvl="8" w:tplc="2C0A001B" w:tentative="1">
+      <w:start w:val="1"/>
+      <w:numFmt w:val="lowerRoman"/>
+      <w:lvlText w:val="%9."/>
+      <w:lvlJc w:val="right"/>
+      <w:pPr>
+        <w:ind w:left="6480" w:hanging="180"/>
+      </w:pPr>
+    </w:lvl>
+  </w:abstractNum>
+  <w:abstractNum w:abstractNumId="7" w15:restartNumberingAfterBreak="0">
+    <w:nsid w:val="1D306515"/>
+    <w:multiLevelType w:val="hybridMultilevel"/>
+    <w:tmpl w:val="D3A61FAA"/>
+    <w:lvl w:ilvl="0" w:tplc="FFFFFFFF">
+      <w:start w:val="1"/>
+      <w:numFmt w:val="decimal"/>
+      <w:lvlText w:val="%1."/>
+      <w:lvlJc w:val="left"/>
+      <w:pPr>
+        <w:ind w:left="720" w:hanging="360"/>
+      </w:pPr>
+    </w:lvl>
+    <w:lvl w:ilvl="1" w:tplc="FFFFFFFF" w:tentative="1">
+      <w:start w:val="1"/>
+      <w:numFmt w:val="lowerLetter"/>
+      <w:lvlText w:val="%2."/>
+      <w:lvlJc w:val="left"/>
+      <w:pPr>
+        <w:ind w:left="1440" w:hanging="360"/>
+      </w:pPr>
+    </w:lvl>
+    <w:lvl w:ilvl="2" w:tplc="FFFFFFFF" w:tentative="1">
+      <w:start w:val="1"/>
+      <w:numFmt w:val="lowerRoman"/>
+      <w:lvlText w:val="%3."/>
+      <w:lvlJc w:val="right"/>
+      <w:pPr>
+        <w:ind w:left="2160" w:hanging="180"/>
+      </w:pPr>
+    </w:lvl>
+    <w:lvl w:ilvl="3" w:tplc="FFFFFFFF" w:tentative="1">
+      <w:start w:val="1"/>
+      <w:numFmt w:val="decimal"/>
+      <w:lvlText w:val="%4."/>
+      <w:lvlJc w:val="left"/>
+      <w:pPr>
+        <w:ind w:left="2880" w:hanging="360"/>
+      </w:pPr>
+    </w:lvl>
+    <w:lvl w:ilvl="4" w:tplc="FFFFFFFF" w:tentative="1">
+      <w:start w:val="1"/>
+      <w:numFmt w:val="lowerLetter"/>
+      <w:lvlText w:val="%5."/>
+      <w:lvlJc w:val="left"/>
+      <w:pPr>
+        <w:ind w:left="3600" w:hanging="360"/>
+      </w:pPr>
+    </w:lvl>
+    <w:lvl w:ilvl="5" w:tplc="FFFFFFFF" w:tentative="1">
+      <w:start w:val="1"/>
+      <w:numFmt w:val="lowerRoman"/>
+      <w:lvlText w:val="%6."/>
+      <w:lvlJc w:val="right"/>
+      <w:pPr>
+        <w:ind w:left="4320" w:hanging="180"/>
+      </w:pPr>
+    </w:lvl>
+    <w:lvl w:ilvl="6" w:tplc="FFFFFFFF" w:tentative="1">
+      <w:start w:val="1"/>
+      <w:numFmt w:val="decimal"/>
+      <w:lvlText w:val="%7."/>
+      <w:lvlJc w:val="left"/>
+      <w:pPr>
+        <w:ind w:left="5040" w:hanging="360"/>
+      </w:pPr>
+    </w:lvl>
+    <w:lvl w:ilvl="7" w:tplc="FFFFFFFF" w:tentative="1">
+      <w:start w:val="1"/>
+      <w:numFmt w:val="lowerLetter"/>
+      <w:lvlText w:val="%8."/>
+      <w:lvlJc w:val="left"/>
+      <w:pPr>
+        <w:ind w:left="5760" w:hanging="360"/>
+      </w:pPr>
+    </w:lvl>
+    <w:lvl w:ilvl="8" w:tplc="FFFFFFFF" w:tentative="1">
+      <w:start w:val="1"/>
+      <w:numFmt w:val="lowerRoman"/>
+      <w:lvlText w:val="%9."/>
+      <w:lvlJc w:val="right"/>
+      <w:pPr>
+        <w:ind w:left="6480" w:hanging="180"/>
+      </w:pPr>
+    </w:lvl>
+  </w:abstractNum>
+  <w:abstractNum w:abstractNumId="8" w15:restartNumberingAfterBreak="0">
     <w:nsid w:val="255F5799"/>
     <w:multiLevelType w:val="hybridMultilevel"/>
     <w:tmpl w:val="B8F40458"/>
@@ -4511,7 +6227,96 @@
       </w:pPr>
     </w:lvl>
   </w:abstractNum>
-  <w:abstractNum w:abstractNumId="7" w15:restartNumberingAfterBreak="0">
+  <w:abstractNum w:abstractNumId="9" w15:restartNumberingAfterBreak="0">
+    <w:nsid w:val="2D282174"/>
+    <w:multiLevelType w:val="hybridMultilevel"/>
+    <w:tmpl w:val="72D6EA2A"/>
+    <w:lvl w:ilvl="0" w:tplc="2C0A000F">
+      <w:start w:val="1"/>
+      <w:numFmt w:val="decimal"/>
+      <w:lvlText w:val="%1."/>
+      <w:lvlJc w:val="left"/>
+      <w:pPr>
+        <w:ind w:left="720" w:hanging="360"/>
+      </w:pPr>
+      <w:rPr>
+        <w:rFonts w:hint="default"/>
+      </w:rPr>
+    </w:lvl>
+    <w:lvl w:ilvl="1" w:tplc="2C0A0019" w:tentative="1">
+      <w:start w:val="1"/>
+      <w:numFmt w:val="lowerLetter"/>
+      <w:lvlText w:val="%2."/>
+      <w:lvlJc w:val="left"/>
+      <w:pPr>
+        <w:ind w:left="1440" w:hanging="360"/>
+      </w:pPr>
+    </w:lvl>
+    <w:lvl w:ilvl="2" w:tplc="2C0A001B" w:tentative="1">
+      <w:start w:val="1"/>
+      <w:numFmt w:val="lowerRoman"/>
+      <w:lvlText w:val="%3."/>
+      <w:lvlJc w:val="right"/>
+      <w:pPr>
+        <w:ind w:left="2160" w:hanging="180"/>
+      </w:pPr>
+    </w:lvl>
+    <w:lvl w:ilvl="3" w:tplc="2C0A000F" w:tentative="1">
+      <w:start w:val="1"/>
+      <w:numFmt w:val="decimal"/>
+      <w:lvlText w:val="%4."/>
+      <w:lvlJc w:val="left"/>
+      <w:pPr>
+        <w:ind w:left="2880" w:hanging="360"/>
+      </w:pPr>
+    </w:lvl>
+    <w:lvl w:ilvl="4" w:tplc="2C0A0019" w:tentative="1">
+      <w:start w:val="1"/>
+      <w:numFmt w:val="lowerLetter"/>
+      <w:lvlText w:val="%5."/>
+      <w:lvlJc w:val="left"/>
+      <w:pPr>
+        <w:ind w:left="3600" w:hanging="360"/>
+      </w:pPr>
+    </w:lvl>
+    <w:lvl w:ilvl="5" w:tplc="2C0A001B" w:tentative="1">
+      <w:start w:val="1"/>
+      <w:numFmt w:val="lowerRoman"/>
+      <w:lvlText w:val="%6."/>
+      <w:lvlJc w:val="right"/>
+      <w:pPr>
+        <w:ind w:left="4320" w:hanging="180"/>
+      </w:pPr>
+    </w:lvl>
+    <w:lvl w:ilvl="6" w:tplc="2C0A000F" w:tentative="1">
+      <w:start w:val="1"/>
+      <w:numFmt w:val="decimal"/>
+      <w:lvlText w:val="%7."/>
+      <w:lvlJc w:val="left"/>
+      <w:pPr>
+        <w:ind w:left="5040" w:hanging="360"/>
+      </w:pPr>
+    </w:lvl>
+    <w:lvl w:ilvl="7" w:tplc="2C0A0019" w:tentative="1">
+      <w:start w:val="1"/>
+      <w:numFmt w:val="lowerLetter"/>
+      <w:lvlText w:val="%8."/>
+      <w:lvlJc w:val="left"/>
+      <w:pPr>
+        <w:ind w:left="5760" w:hanging="360"/>
+      </w:pPr>
+    </w:lvl>
+    <w:lvl w:ilvl="8" w:tplc="2C0A001B" w:tentative="1">
+      <w:start w:val="1"/>
+      <w:numFmt w:val="lowerRoman"/>
+      <w:lvlText w:val="%9."/>
+      <w:lvlJc w:val="right"/>
+      <w:pPr>
+        <w:ind w:left="6480" w:hanging="180"/>
+      </w:pPr>
+    </w:lvl>
+  </w:abstractNum>
+  <w:abstractNum w:abstractNumId="10" w15:restartNumberingAfterBreak="0">
     <w:nsid w:val="487036EC"/>
     <w:multiLevelType w:val="hybridMultilevel"/>
     <w:tmpl w:val="BDFE724A"/>
@@ -4597,7 +6402,7 @@
       </w:pPr>
     </w:lvl>
   </w:abstractNum>
-  <w:abstractNum w:abstractNumId="8" w15:restartNumberingAfterBreak="0">
+  <w:abstractNum w:abstractNumId="11" w15:restartNumberingAfterBreak="0">
     <w:nsid w:val="52D90BB8"/>
     <w:multiLevelType w:val="hybridMultilevel"/>
     <w:tmpl w:val="1D2461DE"/>
@@ -4711,7 +6516,7 @@
       </w:rPr>
     </w:lvl>
   </w:abstractNum>
-  <w:abstractNum w:abstractNumId="9" w15:restartNumberingAfterBreak="0">
+  <w:abstractNum w:abstractNumId="12" w15:restartNumberingAfterBreak="0">
     <w:nsid w:val="708E589C"/>
     <w:multiLevelType w:val="multilevel"/>
     <w:tmpl w:val="381042DE"/>
@@ -4851,7 +6656,7 @@
       </w:rPr>
     </w:lvl>
   </w:abstractNum>
-  <w:abstractNum w:abstractNumId="10" w15:restartNumberingAfterBreak="0">
+  <w:abstractNum w:abstractNumId="13" w15:restartNumberingAfterBreak="0">
     <w:nsid w:val="7DD64906"/>
     <w:multiLevelType w:val="hybridMultilevel"/>
     <w:tmpl w:val="795E7434"/>
@@ -4966,16 +6771,16 @@
     </w:lvl>
   </w:abstractNum>
   <w:num w:numId="1" w16cid:durableId="282807662">
-    <w:abstractNumId w:val="6"/>
+    <w:abstractNumId w:val="8"/>
   </w:num>
   <w:num w:numId="2" w16cid:durableId="1238829085">
-    <w:abstractNumId w:val="7"/>
+    <w:abstractNumId w:val="10"/>
   </w:num>
   <w:num w:numId="3" w16cid:durableId="1742825862">
-    <w:abstractNumId w:val="7"/>
+    <w:abstractNumId w:val="10"/>
   </w:num>
   <w:num w:numId="4" w16cid:durableId="38551580">
-    <w:abstractNumId w:val="7"/>
+    <w:abstractNumId w:val="10"/>
   </w:num>
   <w:num w:numId="5" w16cid:durableId="570850054">
     <w:abstractNumId w:val="1"/>
@@ -4990,19 +6795,28 @@
     <w:abstractNumId w:val="0"/>
   </w:num>
   <w:num w:numId="9" w16cid:durableId="979193770">
-    <w:abstractNumId w:val="9"/>
+    <w:abstractNumId w:val="12"/>
   </w:num>
   <w:num w:numId="10" w16cid:durableId="1643389846">
-    <w:abstractNumId w:val="10"/>
+    <w:abstractNumId w:val="13"/>
   </w:num>
   <w:num w:numId="11" w16cid:durableId="2089494164">
     <w:abstractNumId w:val="5"/>
   </w:num>
   <w:num w:numId="12" w16cid:durableId="879170453">
-    <w:abstractNumId w:val="8"/>
+    <w:abstractNumId w:val="11"/>
   </w:num>
   <w:num w:numId="13" w16cid:durableId="417872822">
     <w:abstractNumId w:val="4"/>
+  </w:num>
+  <w:num w:numId="14" w16cid:durableId="435255519">
+    <w:abstractNumId w:val="7"/>
+  </w:num>
+  <w:num w:numId="15" w16cid:durableId="114713737">
+    <w:abstractNumId w:val="9"/>
+  </w:num>
+  <w:num w:numId="16" w16cid:durableId="2047638024">
+    <w:abstractNumId w:val="6"/>
   </w:num>
 </w:numbering>
 </file>
@@ -5399,7 +7213,7 @@
   <w:style w:type="paragraph" w:default="1" w:styleId="Normal">
     <w:name w:val="Normal"/>
     <w:qFormat/>
-    <w:rsid w:val="00846F08"/>
+    <w:rsid w:val="00071EC9"/>
     <w:pPr>
       <w:spacing w:before="200" w:line="276" w:lineRule="auto"/>
       <w:jc w:val="both"/>

</xml_diff>